<commit_message>
Update module 3 and 4
</commit_message>
<xml_diff>
--- a/Mod_02_Introducción_JavaScript_JSON/Mod_02_Indice-Resumen-Recursos.docx
+++ b/Mod_02_Introducción_JavaScript_JSON/Mod_02_Indice-Resumen-Recursos.docx
@@ -1004,6 +1004,33 @@
           <w:rFonts w:ascii="Arial" w:hAnsi="Arial" w:cs="Arial"/>
         </w:rPr>
       </w:pPr>
+      <w:proofErr w:type="spellStart"/>
+      <w:r>
+        <w:rPr>
+          <w:rFonts w:ascii="Arial" w:hAnsi="Arial" w:cs="Arial"/>
+        </w:rPr>
+        <w:t>Propiedades</w:t>
+      </w:r>
+      <w:proofErr w:type="spellEnd"/>
+      <w:r>
+        <w:rPr>
+          <w:rFonts w:ascii="Arial" w:hAnsi="Arial" w:cs="Arial"/>
+        </w:rPr>
+        <w:t>:</w:t>
+      </w:r>
+      <w:r>
+        <w:rPr>
+          <w:rFonts w:ascii="Arial" w:hAnsi="Arial" w:cs="Arial"/>
+        </w:rPr>
+        <w:t xml:space="preserve"> </w:t>
+      </w:r>
+    </w:p>
+    <w:p>
+      <w:pPr>
+        <w:rPr>
+          <w:rFonts w:ascii="Arial" w:hAnsi="Arial" w:cs="Arial"/>
+        </w:rPr>
+      </w:pPr>
       <w:r>
         <w:rPr>
           <w:rFonts w:ascii="Arial" w:hAnsi="Arial" w:cs="Arial"/>
@@ -1011,10 +1038,454 @@
         <w:t xml:space="preserve">- </w:t>
       </w:r>
       <w:proofErr w:type="spellStart"/>
-      <w:r>
-        <w:rPr>
-          <w:rFonts w:ascii="Arial" w:hAnsi="Arial" w:cs="Arial"/>
-        </w:rPr>
+      <w:proofErr w:type="gramStart"/>
+      <w:r>
+        <w:rPr>
+          <w:rFonts w:ascii="Arial" w:hAnsi="Arial" w:cs="Arial"/>
+        </w:rPr>
+        <w:t>notacion</w:t>
+      </w:r>
+      <w:proofErr w:type="spellEnd"/>
+      <w:proofErr w:type="gramEnd"/>
+      <w:r>
+        <w:rPr>
+          <w:rFonts w:ascii="Arial" w:hAnsi="Arial" w:cs="Arial"/>
+        </w:rPr>
+        <w:t xml:space="preserve"> </w:t>
+      </w:r>
+      <w:proofErr w:type="spellStart"/>
+      <w:r>
+        <w:rPr>
+          <w:rFonts w:ascii="Arial" w:hAnsi="Arial" w:cs="Arial"/>
+        </w:rPr>
+        <w:t>punto</w:t>
+      </w:r>
+      <w:proofErr w:type="spellEnd"/>
+      <w:r>
+        <w:rPr>
+          <w:rFonts w:ascii="Arial" w:hAnsi="Arial" w:cs="Arial"/>
+        </w:rPr>
+        <w:t xml:space="preserve"> pg.11</w:t>
+      </w:r>
+    </w:p>
+    <w:p>
+      <w:pPr>
+        <w:rPr>
+          <w:rFonts w:ascii="Arial" w:hAnsi="Arial" w:cs="Arial"/>
+        </w:rPr>
+      </w:pPr>
+      <w:r>
+        <w:rPr>
+          <w:rFonts w:ascii="Arial" w:hAnsi="Arial" w:cs="Arial"/>
+        </w:rPr>
+        <w:t xml:space="preserve">- </w:t>
+      </w:r>
+      <w:proofErr w:type="spellStart"/>
+      <w:r>
+        <w:rPr>
+          <w:rFonts w:ascii="Arial" w:hAnsi="Arial" w:cs="Arial"/>
+        </w:rPr>
+        <w:t>Notacion</w:t>
+      </w:r>
+      <w:proofErr w:type="spellEnd"/>
+      <w:r>
+        <w:rPr>
+          <w:rFonts w:ascii="Arial" w:hAnsi="Arial" w:cs="Arial"/>
+        </w:rPr>
+        <w:t xml:space="preserve"> array pg12</w:t>
+      </w:r>
+    </w:p>
+    <w:p>
+      <w:pPr>
+        <w:rPr>
+          <w:rFonts w:ascii="Arial" w:hAnsi="Arial" w:cs="Arial"/>
+        </w:rPr>
+      </w:pPr>
+    </w:p>
+    <w:p>
+      <w:pPr>
+        <w:rPr>
+          <w:rFonts w:ascii="Arial" w:hAnsi="Arial" w:cs="Arial"/>
+        </w:rPr>
+      </w:pPr>
+      <w:proofErr w:type="spellStart"/>
+      <w:r>
+        <w:rPr>
+          <w:rFonts w:ascii="Arial" w:hAnsi="Arial" w:cs="Arial"/>
+        </w:rPr>
+        <w:t>Clases</w:t>
+      </w:r>
+      <w:proofErr w:type="spellEnd"/>
+      <w:r>
+        <w:rPr>
+          <w:rFonts w:ascii="Arial" w:hAnsi="Arial" w:cs="Arial"/>
+        </w:rPr>
+        <w:t xml:space="preserve"> y </w:t>
+      </w:r>
+      <w:proofErr w:type="spellStart"/>
+      <w:r>
+        <w:rPr>
+          <w:rFonts w:ascii="Arial" w:hAnsi="Arial" w:cs="Arial"/>
+        </w:rPr>
+        <w:t>herencia</w:t>
+      </w:r>
+      <w:proofErr w:type="spellEnd"/>
+      <w:r>
+        <w:rPr>
+          <w:rFonts w:ascii="Arial" w:hAnsi="Arial" w:cs="Arial"/>
+        </w:rPr>
+        <w:t>:</w:t>
+      </w:r>
+    </w:p>
+    <w:p>
+      <w:pPr>
+        <w:rPr>
+          <w:rFonts w:ascii="Arial" w:hAnsi="Arial" w:cs="Arial"/>
+        </w:rPr>
+      </w:pPr>
+      <w:r>
+        <w:rPr>
+          <w:rFonts w:ascii="Arial" w:hAnsi="Arial" w:cs="Arial"/>
+        </w:rPr>
+        <w:t>https://developer.mozilla.org/en-US/docs/Web/JavaScript/Guide/Predefined_Core_Objects</w:t>
+      </w:r>
+    </w:p>
+    <w:p>
+      <w:pPr>
+        <w:rPr>
+          <w:rFonts w:ascii="Arial" w:hAnsi="Arial" w:cs="Arial"/>
+        </w:rPr>
+      </w:pPr>
+    </w:p>
+    <w:p>
+      <w:pPr>
+        <w:rPr>
+          <w:rFonts w:ascii="Arial" w:hAnsi="Arial" w:cs="Arial"/>
+        </w:rPr>
+      </w:pPr>
+      <w:proofErr w:type="spellStart"/>
+      <w:r>
+        <w:rPr>
+          <w:rFonts w:ascii="Arial" w:hAnsi="Arial" w:cs="Arial"/>
+        </w:rPr>
+        <w:t>Métodos</w:t>
+      </w:r>
+      <w:proofErr w:type="spellEnd"/>
+      <w:r>
+        <w:rPr>
+          <w:rFonts w:ascii="Arial" w:hAnsi="Arial" w:cs="Arial"/>
+        </w:rPr>
+        <w:t xml:space="preserve"> de la </w:t>
+      </w:r>
+      <w:proofErr w:type="spellStart"/>
+      <w:r>
+        <w:rPr>
+          <w:rFonts w:ascii="Arial" w:hAnsi="Arial" w:cs="Arial"/>
+        </w:rPr>
+        <w:t>clase</w:t>
+      </w:r>
+      <w:proofErr w:type="spellEnd"/>
+    </w:p>
+    <w:p>
+      <w:pPr>
+        <w:rPr>
+          <w:rFonts w:ascii="Arial" w:hAnsi="Arial" w:cs="Arial"/>
+        </w:rPr>
+      </w:pPr>
+      <w:r>
+        <w:rPr>
+          <w:rFonts w:ascii="Arial" w:hAnsi="Arial" w:cs="Arial"/>
+        </w:rPr>
+        <w:t>https://developer.mozilla.org/es/docs/Web/JavaScript/Referencia/Objetos_globales/Date</w:t>
+      </w:r>
+    </w:p>
+    <w:p>
+      <w:pPr>
+        <w:rPr>
+          <w:rFonts w:ascii="Arial" w:hAnsi="Arial" w:cs="Arial"/>
+        </w:rPr>
+      </w:pPr>
+    </w:p>
+    <w:p>
+      <w:pPr>
+        <w:rPr>
+          <w:rFonts w:ascii="Arial" w:hAnsi="Arial" w:cs="Arial"/>
+          <w:b/>
+          <w:sz w:val="28"/>
+          <w:szCs w:val="28"/>
+          <w:u w:val="single"/>
+        </w:rPr>
+      </w:pPr>
+      <w:proofErr w:type="spellStart"/>
+      <w:r>
+        <w:rPr>
+          <w:rFonts w:ascii="Arial" w:hAnsi="Arial" w:cs="Arial"/>
+          <w:b/>
+          <w:sz w:val="28"/>
+          <w:szCs w:val="28"/>
+          <w:u w:val="single"/>
+        </w:rPr>
+        <w:t>Tema</w:t>
+      </w:r>
+      <w:proofErr w:type="spellEnd"/>
+      <w:r>
+        <w:rPr>
+          <w:rFonts w:ascii="Arial" w:hAnsi="Arial" w:cs="Arial"/>
+          <w:b/>
+          <w:sz w:val="28"/>
+          <w:szCs w:val="28"/>
+          <w:u w:val="single"/>
+        </w:rPr>
+        <w:t xml:space="preserve"> 3. </w:t>
+      </w:r>
+      <w:proofErr w:type="spellStart"/>
+      <w:r>
+        <w:rPr>
+          <w:rFonts w:ascii="Arial" w:hAnsi="Arial" w:cs="Arial"/>
+          <w:b/>
+          <w:sz w:val="28"/>
+          <w:szCs w:val="28"/>
+          <w:u w:val="single"/>
+        </w:rPr>
+        <w:t>Sentencia</w:t>
+      </w:r>
+      <w:proofErr w:type="spellEnd"/>
+      <w:r>
+        <w:rPr>
+          <w:rFonts w:ascii="Arial" w:hAnsi="Arial" w:cs="Arial"/>
+          <w:b/>
+          <w:sz w:val="28"/>
+          <w:szCs w:val="28"/>
+          <w:u w:val="single"/>
+        </w:rPr>
+        <w:t xml:space="preserve"> for/in de JavaScript</w:t>
+      </w:r>
+      <w:r>
+        <w:rPr>
+          <w:rFonts w:ascii="Arial" w:hAnsi="Arial" w:cs="Arial"/>
+        </w:rPr>
+        <w:t xml:space="preserve"> </w:t>
+      </w:r>
+      <w:r>
+        <w:rPr>
+          <w:rFonts w:ascii="Arial" w:hAnsi="Arial" w:cs="Arial"/>
+        </w:rPr>
+        <w:t>pg.19</w:t>
+      </w:r>
+    </w:p>
+    <w:p>
+      <w:pPr>
+        <w:rPr>
+          <w:rFonts w:ascii="Arial" w:hAnsi="Arial" w:cs="Arial"/>
+        </w:rPr>
+      </w:pPr>
+    </w:p>
+    <w:p>
+      <w:pPr>
+        <w:rPr>
+          <w:rFonts w:ascii="Arial" w:hAnsi="Arial" w:cs="Arial"/>
+        </w:rPr>
+      </w:pPr>
+    </w:p>
+    <w:p>
+      <w:pPr>
+        <w:rPr>
+          <w:rFonts w:ascii="Arial" w:hAnsi="Arial" w:cs="Arial"/>
+        </w:rPr>
+      </w:pPr>
+    </w:p>
+    <w:p>
+      <w:pPr>
+        <w:rPr>
+          <w:rFonts w:ascii="Arial" w:hAnsi="Arial" w:cs="Arial"/>
+        </w:rPr>
+      </w:pPr>
+    </w:p>
+    <w:p>
+      <w:pPr>
+        <w:rPr>
+          <w:rFonts w:ascii="Arial" w:hAnsi="Arial" w:cs="Arial"/>
+          <w:b/>
+          <w:sz w:val="28"/>
+          <w:szCs w:val="28"/>
+          <w:u w:val="single"/>
+        </w:rPr>
+      </w:pPr>
+      <w:proofErr w:type="spellStart"/>
+      <w:r>
+        <w:rPr>
+          <w:rFonts w:ascii="Arial" w:hAnsi="Arial" w:cs="Arial"/>
+          <w:b/>
+          <w:sz w:val="28"/>
+          <w:szCs w:val="28"/>
+          <w:u w:val="single"/>
+        </w:rPr>
+        <w:t>Tema</w:t>
+      </w:r>
+      <w:proofErr w:type="spellEnd"/>
+      <w:r>
+        <w:rPr>
+          <w:rFonts w:ascii="Arial" w:hAnsi="Arial" w:cs="Arial"/>
+          <w:b/>
+          <w:sz w:val="28"/>
+          <w:szCs w:val="28"/>
+          <w:u w:val="single"/>
+        </w:rPr>
+        <w:t xml:space="preserve"> 4. </w:t>
+      </w:r>
+      <w:proofErr w:type="spellStart"/>
+      <w:r>
+        <w:rPr>
+          <w:rFonts w:ascii="Arial" w:hAnsi="Arial" w:cs="Arial"/>
+          <w:b/>
+          <w:sz w:val="28"/>
+          <w:szCs w:val="28"/>
+          <w:u w:val="single"/>
+        </w:rPr>
+        <w:t>Objetos</w:t>
+      </w:r>
+      <w:proofErr w:type="spellEnd"/>
+      <w:r>
+        <w:rPr>
+          <w:rFonts w:ascii="Arial" w:hAnsi="Arial" w:cs="Arial"/>
+          <w:b/>
+          <w:sz w:val="28"/>
+          <w:szCs w:val="28"/>
+          <w:u w:val="single"/>
+        </w:rPr>
+        <w:t xml:space="preserve">: </w:t>
+      </w:r>
+      <w:proofErr w:type="spellStart"/>
+      <w:r>
+        <w:rPr>
+          <w:rFonts w:ascii="Arial" w:hAnsi="Arial" w:cs="Arial"/>
+          <w:b/>
+          <w:sz w:val="28"/>
+          <w:szCs w:val="28"/>
+          <w:u w:val="single"/>
+        </w:rPr>
+        <w:t>propiedades</w:t>
+      </w:r>
+      <w:proofErr w:type="spellEnd"/>
+      <w:r>
+        <w:rPr>
+          <w:rFonts w:ascii="Arial" w:hAnsi="Arial" w:cs="Arial"/>
+          <w:b/>
+          <w:sz w:val="28"/>
+          <w:szCs w:val="28"/>
+          <w:u w:val="single"/>
+        </w:rPr>
+        <w:t xml:space="preserve"> </w:t>
+      </w:r>
+      <w:proofErr w:type="spellStart"/>
+      <w:r>
+        <w:rPr>
+          <w:rFonts w:ascii="Arial" w:hAnsi="Arial" w:cs="Arial"/>
+          <w:b/>
+          <w:sz w:val="28"/>
+          <w:szCs w:val="28"/>
+          <w:u w:val="single"/>
+        </w:rPr>
+        <w:t>dinámicas</w:t>
+      </w:r>
+      <w:proofErr w:type="spellEnd"/>
+      <w:r>
+        <w:rPr>
+          <w:rFonts w:ascii="Arial" w:hAnsi="Arial" w:cs="Arial"/>
+          <w:b/>
+          <w:sz w:val="28"/>
+          <w:szCs w:val="28"/>
+          <w:u w:val="single"/>
+        </w:rPr>
+        <w:t xml:space="preserve"> y </w:t>
+      </w:r>
+      <w:proofErr w:type="spellStart"/>
+      <w:r>
+        <w:rPr>
+          <w:rFonts w:ascii="Arial" w:hAnsi="Arial" w:cs="Arial"/>
+          <w:b/>
+          <w:sz w:val="28"/>
+          <w:szCs w:val="28"/>
+          <w:u w:val="single"/>
+        </w:rPr>
+        <w:t>anidadas</w:t>
+      </w:r>
+      <w:proofErr w:type="spellEnd"/>
+      <w:r>
+        <w:rPr>
+          <w:rFonts w:ascii="Arial" w:hAnsi="Arial" w:cs="Arial"/>
+        </w:rPr>
+        <w:t xml:space="preserve"> </w:t>
+      </w:r>
+      <w:r>
+        <w:rPr>
+          <w:rFonts w:ascii="Arial" w:hAnsi="Arial" w:cs="Arial"/>
+        </w:rPr>
+        <w:t>pg.23</w:t>
+      </w:r>
+    </w:p>
+    <w:p>
+      <w:pPr>
+        <w:rPr>
+          <w:rFonts w:ascii="Arial" w:hAnsi="Arial" w:cs="Arial"/>
+        </w:rPr>
+      </w:pPr>
+    </w:p>
+    <w:p>
+      <w:pPr>
+        <w:rPr>
+          <w:rFonts w:ascii="Arial" w:hAnsi="Arial" w:cs="Arial"/>
+        </w:rPr>
+      </w:pPr>
+      <w:proofErr w:type="spellStart"/>
+      <w:r>
+        <w:rPr>
+          <w:rFonts w:ascii="Arial" w:hAnsi="Arial" w:cs="Arial"/>
+        </w:rPr>
+        <w:t>Objetos</w:t>
+      </w:r>
+      <w:proofErr w:type="spellEnd"/>
+      <w:r>
+        <w:rPr>
+          <w:rFonts w:ascii="Arial" w:hAnsi="Arial" w:cs="Arial"/>
+        </w:rPr>
+        <w:t xml:space="preserve"> </w:t>
+      </w:r>
+      <w:proofErr w:type="spellStart"/>
+      <w:r>
+        <w:rPr>
+          <w:rFonts w:ascii="Arial" w:hAnsi="Arial" w:cs="Arial"/>
+        </w:rPr>
+        <w:t>anidados</w:t>
+      </w:r>
+      <w:proofErr w:type="spellEnd"/>
+      <w:r>
+        <w:rPr>
+          <w:rFonts w:ascii="Arial" w:hAnsi="Arial" w:cs="Arial"/>
+        </w:rPr>
+        <w:t xml:space="preserve">: </w:t>
+      </w:r>
+      <w:proofErr w:type="spellStart"/>
+      <w:r>
+        <w:rPr>
+          <w:rFonts w:ascii="Arial" w:hAnsi="Arial" w:cs="Arial"/>
+        </w:rPr>
+        <w:t>árboles</w:t>
+      </w:r>
+      <w:proofErr w:type="spellEnd"/>
+    </w:p>
+    <w:p>
+      <w:pPr>
+        <w:rPr>
+          <w:rFonts w:ascii="Arial" w:hAnsi="Arial" w:cs="Arial"/>
+        </w:rPr>
+      </w:pPr>
+      <w:proofErr w:type="spellStart"/>
+      <w:r>
+        <w:rPr>
+          <w:rFonts w:ascii="Arial" w:hAnsi="Arial" w:cs="Arial"/>
+        </w:rPr>
+        <w:lastRenderedPageBreak/>
         <w:t>Propiedades</w:t>
       </w:r>
       <w:proofErr w:type="spellEnd"/>
@@ -1022,151 +1493,2286 @@
         <w:rPr>
           <w:rFonts w:ascii="Arial" w:hAnsi="Arial" w:cs="Arial"/>
         </w:rPr>
+        <w:t xml:space="preserve"> </w:t>
+      </w:r>
+      <w:proofErr w:type="spellStart"/>
+      <w:r>
+        <w:rPr>
+          <w:rFonts w:ascii="Arial" w:hAnsi="Arial" w:cs="Arial"/>
+        </w:rPr>
+        <w:t>dinámicas</w:t>
+      </w:r>
+      <w:proofErr w:type="spellEnd"/>
+    </w:p>
+    <w:p>
+      <w:pPr>
+        <w:rPr>
+          <w:rFonts w:ascii="Arial" w:hAnsi="Arial" w:cs="Arial"/>
+        </w:rPr>
+      </w:pPr>
+      <w:r>
+        <w:rPr>
+          <w:rFonts w:ascii="Arial" w:hAnsi="Arial" w:cs="Arial"/>
+        </w:rPr>
+        <w:t>P</w:t>
+      </w:r>
+      <w:r>
+        <w:rPr>
+          <w:rFonts w:ascii="Arial" w:hAnsi="Arial" w:cs="Arial"/>
+        </w:rPr>
+        <w:t xml:space="preserve">ara </w:t>
+      </w:r>
+      <w:proofErr w:type="spellStart"/>
+      <w:r>
+        <w:rPr>
+          <w:rFonts w:ascii="Arial" w:hAnsi="Arial" w:cs="Arial"/>
+        </w:rPr>
+        <w:t>evitar</w:t>
+      </w:r>
+      <w:proofErr w:type="spellEnd"/>
+      <w:r>
+        <w:rPr>
+          <w:rFonts w:ascii="Arial" w:hAnsi="Arial" w:cs="Arial"/>
+        </w:rPr>
+        <w:t xml:space="preserve"> </w:t>
+      </w:r>
+      <w:proofErr w:type="spellStart"/>
+      <w:r>
+        <w:rPr>
+          <w:rFonts w:ascii="Arial" w:hAnsi="Arial" w:cs="Arial"/>
+        </w:rPr>
+        <w:t>errores</w:t>
+      </w:r>
+      <w:proofErr w:type="spellEnd"/>
+      <w:r>
+        <w:rPr>
+          <w:rFonts w:ascii="Arial" w:hAnsi="Arial" w:cs="Arial"/>
+        </w:rPr>
+        <w:t xml:space="preserve"> de </w:t>
+      </w:r>
+      <w:proofErr w:type="spellStart"/>
+      <w:r>
+        <w:rPr>
+          <w:rFonts w:ascii="Arial" w:hAnsi="Arial" w:cs="Arial"/>
+        </w:rPr>
+        <w:t>ejecución</w:t>
+      </w:r>
+      <w:proofErr w:type="spellEnd"/>
+      <w:r>
+        <w:rPr>
+          <w:rFonts w:ascii="Arial" w:hAnsi="Arial" w:cs="Arial"/>
+        </w:rPr>
+        <w:t xml:space="preserve"> </w:t>
+      </w:r>
+      <w:proofErr w:type="spellStart"/>
+      <w:r>
+        <w:rPr>
+          <w:rFonts w:ascii="Arial" w:hAnsi="Arial" w:cs="Arial"/>
+        </w:rPr>
+        <w:t>si</w:t>
+      </w:r>
+      <w:proofErr w:type="spellEnd"/>
+      <w:r>
+        <w:rPr>
+          <w:rFonts w:ascii="Arial" w:hAnsi="Arial" w:cs="Arial"/>
+        </w:rPr>
+        <w:t xml:space="preserve"> </w:t>
+      </w:r>
+      <w:proofErr w:type="spellStart"/>
+      <w:r>
+        <w:rPr>
+          <w:rFonts w:ascii="Arial" w:hAnsi="Arial" w:cs="Arial"/>
+        </w:rPr>
+        <w:t>las</w:t>
+      </w:r>
+      <w:proofErr w:type="spellEnd"/>
+      <w:r>
+        <w:rPr>
+          <w:rFonts w:ascii="Arial" w:hAnsi="Arial" w:cs="Arial"/>
+        </w:rPr>
+        <w:t xml:space="preserve"> </w:t>
+      </w:r>
+      <w:proofErr w:type="spellStart"/>
+      <w:r>
+        <w:rPr>
+          <w:rFonts w:ascii="Arial" w:hAnsi="Arial" w:cs="Arial"/>
+        </w:rPr>
+        <w:t>propiedades</w:t>
+      </w:r>
+      <w:proofErr w:type="spellEnd"/>
+      <w:r>
+        <w:rPr>
+          <w:rFonts w:ascii="Arial" w:hAnsi="Arial" w:cs="Arial"/>
+        </w:rPr>
+        <w:t xml:space="preserve"> no </w:t>
+      </w:r>
+      <w:proofErr w:type="spellStart"/>
+      <w:r>
+        <w:rPr>
+          <w:rFonts w:ascii="Arial" w:hAnsi="Arial" w:cs="Arial"/>
+        </w:rPr>
+        <w:t>existen</w:t>
+      </w:r>
+      <w:proofErr w:type="spellEnd"/>
+      <w:proofErr w:type="gramStart"/>
+      <w:r>
+        <w:rPr>
+          <w:rFonts w:ascii="Arial" w:hAnsi="Arial" w:cs="Arial"/>
+        </w:rPr>
+        <w:t>,</w:t>
+      </w:r>
+      <w:r>
+        <w:rPr>
+          <w:rFonts w:ascii="Arial" w:hAnsi="Arial" w:cs="Arial"/>
+        </w:rPr>
+        <w:t xml:space="preserve"> </w:t>
+      </w:r>
+      <w:r>
+        <w:rPr>
+          <w:rFonts w:ascii="Arial" w:hAnsi="Arial" w:cs="Arial"/>
+        </w:rPr>
+        <w:t xml:space="preserve"> l</w:t>
+      </w:r>
+      <w:r>
+        <w:rPr>
+          <w:rFonts w:ascii="Arial" w:hAnsi="Arial" w:cs="Arial"/>
+        </w:rPr>
+        <w:t>a</w:t>
+      </w:r>
+      <w:proofErr w:type="gramEnd"/>
+      <w:r>
+        <w:rPr>
+          <w:rFonts w:ascii="Arial" w:hAnsi="Arial" w:cs="Arial"/>
+        </w:rPr>
+        <w:t xml:space="preserve"> </w:t>
+      </w:r>
+      <w:proofErr w:type="spellStart"/>
+      <w:r>
+        <w:rPr>
+          <w:rFonts w:ascii="Arial" w:hAnsi="Arial" w:cs="Arial"/>
+        </w:rPr>
+        <w:t>información</w:t>
+      </w:r>
+      <w:proofErr w:type="spellEnd"/>
+      <w:r>
+        <w:rPr>
+          <w:rFonts w:ascii="Arial" w:hAnsi="Arial" w:cs="Arial"/>
+        </w:rPr>
+        <w:t xml:space="preserve"> se </w:t>
+      </w:r>
+      <w:proofErr w:type="spellStart"/>
+      <w:r>
+        <w:rPr>
+          <w:rFonts w:ascii="Arial" w:hAnsi="Arial" w:cs="Arial"/>
+        </w:rPr>
+        <w:t>puede</w:t>
+      </w:r>
+      <w:proofErr w:type="spellEnd"/>
+      <w:r>
+        <w:rPr>
+          <w:rFonts w:ascii="Arial" w:hAnsi="Arial" w:cs="Arial"/>
+        </w:rPr>
+        <w:t xml:space="preserve"> </w:t>
+      </w:r>
+      <w:proofErr w:type="spellStart"/>
+      <w:r>
+        <w:rPr>
+          <w:rFonts w:ascii="Arial" w:hAnsi="Arial" w:cs="Arial"/>
+        </w:rPr>
+        <w:t>consultar</w:t>
+      </w:r>
+      <w:proofErr w:type="spellEnd"/>
+      <w:r>
+        <w:rPr>
+          <w:rFonts w:ascii="Arial" w:hAnsi="Arial" w:cs="Arial"/>
+        </w:rPr>
+        <w:t xml:space="preserve"> con</w:t>
+      </w:r>
+      <w:r>
+        <w:rPr>
+          <w:rFonts w:ascii="Arial" w:hAnsi="Arial" w:cs="Arial"/>
+        </w:rPr>
+        <w:t>:</w:t>
+      </w:r>
+    </w:p>
+    <w:p>
+      <w:pPr>
+        <w:rPr>
+          <w:rFonts w:ascii="Arial" w:hAnsi="Arial" w:cs="Arial"/>
+          <w:b/>
+          <w:bCs/>
+        </w:rPr>
+      </w:pPr>
+      <w:r>
+        <w:rPr>
+          <w:rFonts w:ascii="Arial" w:hAnsi="Arial" w:cs="Arial"/>
+        </w:rPr>
+        <w:tab/>
+      </w:r>
+      <w:proofErr w:type="gramStart"/>
+      <w:r>
+        <w:rPr>
+          <w:rFonts w:ascii="Arial" w:hAnsi="Arial" w:cs="Arial"/>
+          <w:b/>
+          <w:bCs/>
+        </w:rPr>
+        <w:t>prop1</w:t>
+      </w:r>
+      <w:proofErr w:type="gramEnd"/>
+      <w:r>
+        <w:rPr>
+          <w:rFonts w:ascii="Arial" w:hAnsi="Arial" w:cs="Arial"/>
+          <w:b/>
+          <w:bCs/>
+        </w:rPr>
+        <w:t xml:space="preserve"> &amp;&amp; prop1.prop2</w:t>
+      </w:r>
+    </w:p>
+    <w:p>
+      <w:pPr>
+        <w:rPr>
+          <w:rFonts w:ascii="Arial" w:hAnsi="Arial" w:cs="Arial"/>
+        </w:rPr>
+      </w:pPr>
+      <w:r>
+        <w:rPr>
+          <w:rFonts w:ascii="Arial" w:hAnsi="Arial" w:cs="Arial"/>
+        </w:rPr>
+        <w:t xml:space="preserve"> </w:t>
+      </w:r>
+    </w:p>
+    <w:p>
+      <w:pPr>
+        <w:rPr>
+          <w:rFonts w:ascii="Arial" w:hAnsi="Arial" w:cs="Arial"/>
+        </w:rPr>
+      </w:pPr>
+    </w:p>
+    <w:p>
+      <w:pPr>
+        <w:rPr>
+          <w:rFonts w:ascii="Arial" w:hAnsi="Arial" w:cs="Arial"/>
+          <w:b/>
+          <w:sz w:val="28"/>
+          <w:szCs w:val="28"/>
+          <w:u w:val="single"/>
+        </w:rPr>
+      </w:pPr>
+      <w:proofErr w:type="spellStart"/>
+      <w:r>
+        <w:rPr>
+          <w:rFonts w:ascii="Arial" w:hAnsi="Arial" w:cs="Arial"/>
+          <w:b/>
+          <w:sz w:val="28"/>
+          <w:szCs w:val="28"/>
+          <w:u w:val="single"/>
+        </w:rPr>
+        <w:t>Tema</w:t>
+      </w:r>
+      <w:proofErr w:type="spellEnd"/>
+      <w:r>
+        <w:rPr>
+          <w:rFonts w:ascii="Arial" w:hAnsi="Arial" w:cs="Arial"/>
+          <w:b/>
+          <w:sz w:val="28"/>
+          <w:szCs w:val="28"/>
+          <w:u w:val="single"/>
+        </w:rPr>
+        <w:t xml:space="preserve"> 5. </w:t>
+      </w:r>
+      <w:proofErr w:type="spellStart"/>
+      <w:r>
+        <w:rPr>
+          <w:rFonts w:ascii="Arial" w:hAnsi="Arial" w:cs="Arial"/>
+          <w:b/>
+          <w:sz w:val="28"/>
+          <w:szCs w:val="28"/>
+          <w:u w:val="single"/>
+        </w:rPr>
+        <w:t>Referencias</w:t>
+      </w:r>
+      <w:proofErr w:type="spellEnd"/>
+      <w:r>
+        <w:rPr>
+          <w:rFonts w:ascii="Arial" w:hAnsi="Arial" w:cs="Arial"/>
+          <w:b/>
+          <w:sz w:val="28"/>
+          <w:szCs w:val="28"/>
+          <w:u w:val="single"/>
+        </w:rPr>
+        <w:t xml:space="preserve"> </w:t>
+      </w:r>
+      <w:proofErr w:type="gramStart"/>
+      <w:r>
+        <w:rPr>
+          <w:rFonts w:ascii="Arial" w:hAnsi="Arial" w:cs="Arial"/>
+          <w:b/>
+          <w:sz w:val="28"/>
+          <w:szCs w:val="28"/>
+          <w:u w:val="single"/>
+        </w:rPr>
+        <w:t>a</w:t>
+      </w:r>
+      <w:proofErr w:type="gramEnd"/>
+      <w:r>
+        <w:rPr>
+          <w:rFonts w:ascii="Arial" w:hAnsi="Arial" w:cs="Arial"/>
+          <w:b/>
+          <w:sz w:val="28"/>
+          <w:szCs w:val="28"/>
+          <w:u w:val="single"/>
+        </w:rPr>
+        <w:t xml:space="preserve"> </w:t>
+      </w:r>
+      <w:proofErr w:type="spellStart"/>
+      <w:r>
+        <w:rPr>
+          <w:rFonts w:ascii="Arial" w:hAnsi="Arial" w:cs="Arial"/>
+          <w:b/>
+          <w:sz w:val="28"/>
+          <w:szCs w:val="28"/>
+          <w:u w:val="single"/>
+        </w:rPr>
+        <w:t>objetos</w:t>
+      </w:r>
+      <w:proofErr w:type="spellEnd"/>
+      <w:r>
+        <w:rPr>
+          <w:rFonts w:ascii="Arial" w:hAnsi="Arial" w:cs="Arial"/>
+        </w:rPr>
+        <w:t xml:space="preserve"> </w:t>
+      </w:r>
+      <w:r>
+        <w:rPr>
+          <w:rFonts w:ascii="Arial" w:hAnsi="Arial" w:cs="Arial"/>
+        </w:rPr>
+        <w:t>pg.27</w:t>
+      </w:r>
+    </w:p>
+    <w:p>
+      <w:pPr>
+        <w:rPr>
+          <w:rFonts w:ascii="Arial" w:hAnsi="Arial" w:cs="Arial"/>
+        </w:rPr>
+      </w:pPr>
+    </w:p>
+    <w:p>
+      <w:pPr>
+        <w:rPr>
+          <w:rFonts w:ascii="Arial" w:hAnsi="Arial" w:cs="Arial"/>
+        </w:rPr>
+      </w:pPr>
+      <w:proofErr w:type="spellStart"/>
+      <w:r>
+        <w:rPr>
+          <w:rFonts w:ascii="Arial" w:hAnsi="Arial" w:cs="Arial"/>
+        </w:rPr>
+        <w:t>Valores</w:t>
+      </w:r>
+      <w:proofErr w:type="spellEnd"/>
+      <w:r>
+        <w:rPr>
+          <w:rFonts w:ascii="Arial" w:hAnsi="Arial" w:cs="Arial"/>
+        </w:rPr>
+        <w:t xml:space="preserve"> y </w:t>
+      </w:r>
+      <w:proofErr w:type="spellStart"/>
+      <w:r>
+        <w:rPr>
+          <w:rFonts w:ascii="Arial" w:hAnsi="Arial" w:cs="Arial"/>
+        </w:rPr>
+        <w:t>referencias</w:t>
+      </w:r>
+      <w:proofErr w:type="spellEnd"/>
+    </w:p>
+    <w:p>
+      <w:pPr>
+        <w:rPr>
+          <w:rFonts w:ascii="Arial" w:hAnsi="Arial" w:cs="Arial"/>
+        </w:rPr>
+      </w:pPr>
+      <w:proofErr w:type="spellStart"/>
+      <w:r>
+        <w:rPr>
+          <w:rFonts w:ascii="Arial" w:hAnsi="Arial" w:cs="Arial"/>
+        </w:rPr>
+        <w:t>Efectos</w:t>
+      </w:r>
+      <w:proofErr w:type="spellEnd"/>
+      <w:r>
+        <w:rPr>
+          <w:rFonts w:ascii="Arial" w:hAnsi="Arial" w:cs="Arial"/>
+        </w:rPr>
+        <w:t xml:space="preserve"> </w:t>
+      </w:r>
+      <w:proofErr w:type="spellStart"/>
+      <w:r>
+        <w:rPr>
+          <w:rFonts w:ascii="Arial" w:hAnsi="Arial" w:cs="Arial"/>
+        </w:rPr>
+        <w:t>lateralesde</w:t>
+      </w:r>
+      <w:proofErr w:type="spellEnd"/>
+      <w:r>
+        <w:rPr>
+          <w:rFonts w:ascii="Arial" w:hAnsi="Arial" w:cs="Arial"/>
+        </w:rPr>
+        <w:t xml:space="preserve"> </w:t>
+      </w:r>
+      <w:proofErr w:type="spellStart"/>
+      <w:r>
+        <w:rPr>
+          <w:rFonts w:ascii="Arial" w:hAnsi="Arial" w:cs="Arial"/>
+        </w:rPr>
+        <w:t>las</w:t>
+      </w:r>
+      <w:proofErr w:type="spellEnd"/>
+      <w:r>
+        <w:rPr>
+          <w:rFonts w:ascii="Arial" w:hAnsi="Arial" w:cs="Arial"/>
+        </w:rPr>
+        <w:t xml:space="preserve"> </w:t>
+      </w:r>
+      <w:proofErr w:type="spellStart"/>
+      <w:r>
+        <w:rPr>
+          <w:rFonts w:ascii="Arial" w:hAnsi="Arial" w:cs="Arial"/>
+        </w:rPr>
+        <w:t>referencias</w:t>
+      </w:r>
+      <w:proofErr w:type="spellEnd"/>
+      <w:r>
+        <w:rPr>
+          <w:rFonts w:ascii="Arial" w:hAnsi="Arial" w:cs="Arial"/>
+        </w:rPr>
+        <w:t xml:space="preserve"> </w:t>
+      </w:r>
+      <w:proofErr w:type="gramStart"/>
+      <w:r>
+        <w:rPr>
+          <w:rFonts w:ascii="Arial" w:hAnsi="Arial" w:cs="Arial"/>
+        </w:rPr>
+        <w:t>a</w:t>
+      </w:r>
+      <w:proofErr w:type="gramEnd"/>
+      <w:r>
+        <w:rPr>
+          <w:rFonts w:ascii="Arial" w:hAnsi="Arial" w:cs="Arial"/>
+        </w:rPr>
+        <w:t xml:space="preserve"> </w:t>
+      </w:r>
+      <w:proofErr w:type="spellStart"/>
+      <w:r>
+        <w:rPr>
+          <w:rFonts w:ascii="Arial" w:hAnsi="Arial" w:cs="Arial"/>
+        </w:rPr>
+        <w:t>objetos</w:t>
+      </w:r>
+      <w:proofErr w:type="spellEnd"/>
+    </w:p>
+    <w:p>
+      <w:pPr>
+        <w:rPr>
+          <w:rFonts w:ascii="Arial" w:hAnsi="Arial" w:cs="Arial"/>
+        </w:rPr>
+      </w:pPr>
+      <w:proofErr w:type="spellStart"/>
+      <w:r>
+        <w:rPr>
+          <w:rFonts w:ascii="Arial" w:hAnsi="Arial" w:cs="Arial"/>
+        </w:rPr>
+        <w:t>Parámetros</w:t>
+      </w:r>
+      <w:proofErr w:type="spellEnd"/>
+      <w:r>
+        <w:rPr>
+          <w:rFonts w:ascii="Arial" w:hAnsi="Arial" w:cs="Arial"/>
+        </w:rPr>
+        <w:t xml:space="preserve"> </w:t>
+      </w:r>
+      <w:proofErr w:type="spellStart"/>
+      <w:r>
+        <w:rPr>
+          <w:rFonts w:ascii="Arial" w:hAnsi="Arial" w:cs="Arial"/>
+        </w:rPr>
+        <w:t>por</w:t>
+      </w:r>
+      <w:proofErr w:type="spellEnd"/>
+      <w:r>
+        <w:rPr>
+          <w:rFonts w:ascii="Arial" w:hAnsi="Arial" w:cs="Arial"/>
+        </w:rPr>
+        <w:t xml:space="preserve"> </w:t>
+      </w:r>
+      <w:proofErr w:type="spellStart"/>
+      <w:r>
+        <w:rPr>
+          <w:rFonts w:ascii="Arial" w:hAnsi="Arial" w:cs="Arial"/>
+        </w:rPr>
+        <w:t>referencia</w:t>
+      </w:r>
+      <w:proofErr w:type="spellEnd"/>
+    </w:p>
+    <w:p>
+      <w:pPr>
+        <w:rPr>
+          <w:rFonts w:ascii="Arial" w:hAnsi="Arial" w:cs="Arial"/>
+        </w:rPr>
+      </w:pPr>
+      <w:proofErr w:type="spellStart"/>
+      <w:r>
+        <w:rPr>
+          <w:rFonts w:ascii="Arial" w:hAnsi="Arial" w:cs="Arial"/>
+        </w:rPr>
+        <w:t>Identidad</w:t>
+      </w:r>
+      <w:proofErr w:type="spellEnd"/>
+      <w:r>
+        <w:rPr>
+          <w:rFonts w:ascii="Arial" w:hAnsi="Arial" w:cs="Arial"/>
+        </w:rPr>
+        <w:t xml:space="preserve"> e </w:t>
+      </w:r>
+      <w:proofErr w:type="spellStart"/>
+      <w:r>
+        <w:rPr>
+          <w:rFonts w:ascii="Arial" w:hAnsi="Arial" w:cs="Arial"/>
+        </w:rPr>
+        <w:t>igualdad</w:t>
+      </w:r>
+      <w:proofErr w:type="spellEnd"/>
+      <w:r>
+        <w:rPr>
+          <w:rFonts w:ascii="Arial" w:hAnsi="Arial" w:cs="Arial"/>
+        </w:rPr>
+        <w:t xml:space="preserve"> de </w:t>
+      </w:r>
+      <w:proofErr w:type="spellStart"/>
+      <w:r>
+        <w:rPr>
+          <w:rFonts w:ascii="Arial" w:hAnsi="Arial" w:cs="Arial"/>
+        </w:rPr>
+        <w:t>objetos</w:t>
+      </w:r>
+      <w:proofErr w:type="spellEnd"/>
+    </w:p>
+    <w:p>
+      <w:pPr>
+        <w:rPr>
+          <w:rFonts w:ascii="Arial" w:hAnsi="Arial" w:cs="Arial"/>
+        </w:rPr>
+      </w:pPr>
+    </w:p>
+    <w:p>
+      <w:pPr>
+        <w:rPr>
+          <w:rFonts w:ascii="Arial" w:hAnsi="Arial" w:cs="Arial"/>
+          <w:b/>
+          <w:sz w:val="28"/>
+          <w:szCs w:val="28"/>
+          <w:u w:val="single"/>
+        </w:rPr>
+      </w:pPr>
+      <w:proofErr w:type="spellStart"/>
+      <w:r>
+        <w:rPr>
+          <w:rFonts w:ascii="Arial" w:hAnsi="Arial" w:cs="Arial"/>
+          <w:b/>
+          <w:sz w:val="28"/>
+          <w:szCs w:val="28"/>
+          <w:u w:val="single"/>
+        </w:rPr>
+        <w:t>Tema</w:t>
+      </w:r>
+      <w:proofErr w:type="spellEnd"/>
+      <w:r>
+        <w:rPr>
+          <w:rFonts w:ascii="Arial" w:hAnsi="Arial" w:cs="Arial"/>
+          <w:b/>
+          <w:sz w:val="28"/>
+          <w:szCs w:val="28"/>
+          <w:u w:val="single"/>
+        </w:rPr>
+        <w:t xml:space="preserve"> 6. La </w:t>
+      </w:r>
+      <w:proofErr w:type="spellStart"/>
+      <w:r>
+        <w:rPr>
+          <w:rFonts w:ascii="Arial" w:hAnsi="Arial" w:cs="Arial"/>
+          <w:b/>
+          <w:sz w:val="28"/>
+          <w:szCs w:val="28"/>
+          <w:u w:val="single"/>
+        </w:rPr>
+        <w:t>Clase</w:t>
+      </w:r>
+      <w:proofErr w:type="spellEnd"/>
+      <w:r>
+        <w:rPr>
+          <w:rFonts w:ascii="Arial" w:hAnsi="Arial" w:cs="Arial"/>
+          <w:b/>
+          <w:sz w:val="28"/>
+          <w:szCs w:val="28"/>
+          <w:u w:val="single"/>
+        </w:rPr>
+        <w:t xml:space="preserve"> Array</w:t>
+      </w:r>
+      <w:r>
+        <w:rPr>
+          <w:rFonts w:ascii="Arial" w:hAnsi="Arial" w:cs="Arial"/>
+        </w:rPr>
+        <w:t xml:space="preserve"> </w:t>
+      </w:r>
+      <w:r>
+        <w:rPr>
+          <w:rFonts w:ascii="Arial" w:hAnsi="Arial" w:cs="Arial"/>
+        </w:rPr>
+        <w:t>pg.32</w:t>
+      </w:r>
+    </w:p>
+    <w:p>
+      <w:pPr>
+        <w:rPr>
+          <w:rFonts w:ascii="Arial" w:hAnsi="Arial" w:cs="Arial"/>
+        </w:rPr>
+      </w:pPr>
+    </w:p>
+    <w:p>
+      <w:pPr>
+        <w:rPr>
+          <w:rFonts w:ascii="Arial" w:hAnsi="Arial" w:cs="Arial"/>
+        </w:rPr>
+      </w:pPr>
+      <w:r>
+        <w:rPr>
+          <w:rFonts w:ascii="Arial" w:hAnsi="Arial" w:cs="Arial"/>
+        </w:rPr>
+        <w:t xml:space="preserve">Array: </w:t>
+      </w:r>
+      <w:proofErr w:type="spellStart"/>
+      <w:r>
+        <w:rPr>
+          <w:rFonts w:ascii="Arial" w:hAnsi="Arial" w:cs="Arial"/>
+        </w:rPr>
+        <w:t>lista</w:t>
+      </w:r>
+      <w:proofErr w:type="spellEnd"/>
+      <w:r>
+        <w:rPr>
+          <w:rFonts w:ascii="Arial" w:hAnsi="Arial" w:cs="Arial"/>
+        </w:rPr>
+        <w:t xml:space="preserve"> </w:t>
+      </w:r>
+      <w:proofErr w:type="spellStart"/>
+      <w:r>
+        <w:rPr>
+          <w:rFonts w:ascii="Arial" w:hAnsi="Arial" w:cs="Arial"/>
+        </w:rPr>
+        <w:t>ordenada</w:t>
+      </w:r>
+      <w:proofErr w:type="spellEnd"/>
+      <w:r>
+        <w:rPr>
+          <w:rFonts w:ascii="Arial" w:hAnsi="Arial" w:cs="Arial"/>
+        </w:rPr>
+        <w:t xml:space="preserve"> de</w:t>
+      </w:r>
+      <w:r>
+        <w:rPr>
+          <w:rFonts w:ascii="Arial" w:hAnsi="Arial" w:cs="Arial"/>
+        </w:rPr>
+        <w:t xml:space="preserve"> </w:t>
+      </w:r>
+      <w:proofErr w:type="spellStart"/>
+      <w:r>
+        <w:rPr>
+          <w:rFonts w:ascii="Arial" w:hAnsi="Arial" w:cs="Arial"/>
+        </w:rPr>
+        <w:t>elementos</w:t>
+      </w:r>
+      <w:proofErr w:type="spellEnd"/>
+      <w:r>
+        <w:rPr>
+          <w:rFonts w:ascii="Arial" w:hAnsi="Arial" w:cs="Arial"/>
+        </w:rPr>
+        <w:t xml:space="preserve"> </w:t>
+      </w:r>
+      <w:proofErr w:type="spellStart"/>
+      <w:r>
+        <w:rPr>
+          <w:rFonts w:ascii="Arial" w:hAnsi="Arial" w:cs="Arial"/>
+        </w:rPr>
+        <w:t>heterogéneos</w:t>
+      </w:r>
+      <w:proofErr w:type="spellEnd"/>
+      <w:r>
+        <w:rPr>
+          <w:rFonts w:ascii="Arial" w:hAnsi="Arial" w:cs="Arial"/>
+        </w:rPr>
+        <w:t xml:space="preserve"> </w:t>
+      </w:r>
+      <w:proofErr w:type="spellStart"/>
+      <w:r>
+        <w:rPr>
+          <w:rFonts w:ascii="Arial" w:hAnsi="Arial" w:cs="Arial"/>
+        </w:rPr>
+        <w:t>accesibles</w:t>
+      </w:r>
+      <w:proofErr w:type="spellEnd"/>
+      <w:r>
+        <w:rPr>
+          <w:rFonts w:ascii="Arial" w:hAnsi="Arial" w:cs="Arial"/>
+        </w:rPr>
+        <w:t xml:space="preserve"> a </w:t>
+      </w:r>
+      <w:proofErr w:type="spellStart"/>
+      <w:r>
+        <w:rPr>
+          <w:rFonts w:ascii="Arial" w:hAnsi="Arial" w:cs="Arial"/>
+        </w:rPr>
+        <w:t>través</w:t>
+      </w:r>
+      <w:proofErr w:type="spellEnd"/>
+      <w:r>
+        <w:rPr>
+          <w:rFonts w:ascii="Arial" w:hAnsi="Arial" w:cs="Arial"/>
+        </w:rPr>
+        <w:t xml:space="preserve"> de </w:t>
+      </w:r>
+      <w:proofErr w:type="gramStart"/>
+      <w:r>
+        <w:rPr>
+          <w:rFonts w:ascii="Arial" w:hAnsi="Arial" w:cs="Arial"/>
+        </w:rPr>
+        <w:t>un</w:t>
+      </w:r>
+      <w:proofErr w:type="gramEnd"/>
+      <w:r>
+        <w:rPr>
+          <w:rFonts w:ascii="Arial" w:hAnsi="Arial" w:cs="Arial"/>
+        </w:rPr>
+        <w:t xml:space="preserve"> </w:t>
+      </w:r>
+      <w:proofErr w:type="spellStart"/>
+      <w:r>
+        <w:rPr>
+          <w:rFonts w:ascii="Arial" w:hAnsi="Arial" w:cs="Arial"/>
+        </w:rPr>
+        <w:t>índice</w:t>
+      </w:r>
+      <w:proofErr w:type="spellEnd"/>
+      <w:r>
+        <w:rPr>
+          <w:rFonts w:ascii="Arial" w:hAnsi="Arial" w:cs="Arial"/>
+        </w:rPr>
+        <w:t xml:space="preserve"> </w:t>
+      </w:r>
+      <w:r>
+        <w:rPr>
+          <w:rFonts w:ascii="Arial" w:hAnsi="Arial" w:cs="Arial"/>
+        </w:rPr>
+        <w:t>de 0 a length-1</w:t>
+      </w:r>
+    </w:p>
+    <w:p>
+      <w:pPr>
+        <w:rPr>
+          <w:rFonts w:ascii="Arial" w:hAnsi="Arial" w:cs="Arial"/>
+        </w:rPr>
+      </w:pPr>
+      <w:r>
+        <w:rPr>
+          <w:rFonts w:ascii="Arial" w:hAnsi="Arial" w:cs="Arial"/>
+        </w:rPr>
+        <w:t>https://developer.mozilla.org/es/docs/Web/JavaScript/Referencia/Objetos_globales/Array</w:t>
+      </w:r>
+    </w:p>
+    <w:p>
+      <w:pPr>
+        <w:rPr>
+          <w:rFonts w:ascii="Arial" w:hAnsi="Arial" w:cs="Arial"/>
+        </w:rPr>
+      </w:pPr>
+      <w:proofErr w:type="spellStart"/>
+      <w:r>
+        <w:rPr>
+          <w:rFonts w:ascii="Arial" w:hAnsi="Arial" w:cs="Arial"/>
+        </w:rPr>
+        <w:t>Elementos</w:t>
+      </w:r>
+      <w:proofErr w:type="spellEnd"/>
+      <w:r>
+        <w:rPr>
+          <w:rFonts w:ascii="Arial" w:hAnsi="Arial" w:cs="Arial"/>
+        </w:rPr>
+        <w:t xml:space="preserve"> de </w:t>
+      </w:r>
+      <w:proofErr w:type="gramStart"/>
+      <w:r>
+        <w:rPr>
+          <w:rFonts w:ascii="Arial" w:hAnsi="Arial" w:cs="Arial"/>
+        </w:rPr>
+        <w:t>un</w:t>
+      </w:r>
+      <w:proofErr w:type="gramEnd"/>
+      <w:r>
+        <w:rPr>
+          <w:rFonts w:ascii="Arial" w:hAnsi="Arial" w:cs="Arial"/>
+        </w:rPr>
+        <w:t xml:space="preserve"> Array</w:t>
+      </w:r>
+    </w:p>
+    <w:p>
+      <w:pPr>
+        <w:rPr>
+          <w:rFonts w:ascii="Arial" w:hAnsi="Arial" w:cs="Arial"/>
+        </w:rPr>
+      </w:pPr>
+      <w:proofErr w:type="spellStart"/>
+      <w:r>
+        <w:rPr>
+          <w:rFonts w:ascii="Arial" w:hAnsi="Arial" w:cs="Arial"/>
+        </w:rPr>
+        <w:t>Tamaño</w:t>
+      </w:r>
+      <w:proofErr w:type="spellEnd"/>
+      <w:r>
+        <w:rPr>
+          <w:rFonts w:ascii="Arial" w:hAnsi="Arial" w:cs="Arial"/>
+        </w:rPr>
+        <w:t xml:space="preserve"> del Array</w:t>
+      </w:r>
+    </w:p>
+    <w:p>
+      <w:pPr>
+        <w:rPr>
+          <w:rFonts w:ascii="Arial" w:hAnsi="Arial" w:cs="Arial"/>
+        </w:rPr>
+      </w:pPr>
+      <w:proofErr w:type="spellStart"/>
+      <w:r>
+        <w:rPr>
+          <w:rFonts w:ascii="Arial" w:hAnsi="Arial" w:cs="Arial"/>
+        </w:rPr>
+        <w:t>Métodos</w:t>
+      </w:r>
+      <w:proofErr w:type="spellEnd"/>
+      <w:r>
+        <w:rPr>
+          <w:rFonts w:ascii="Arial" w:hAnsi="Arial" w:cs="Arial"/>
+        </w:rPr>
+        <w:t xml:space="preserve"> de Array</w:t>
+      </w:r>
+    </w:p>
+    <w:p>
+      <w:pPr>
+        <w:rPr>
+          <w:rFonts w:ascii="Arial" w:hAnsi="Arial" w:cs="Arial"/>
+        </w:rPr>
+      </w:pPr>
+    </w:p>
+    <w:p>
+      <w:pPr>
+        <w:rPr>
+          <w:rFonts w:ascii="Arial" w:hAnsi="Arial" w:cs="Arial"/>
+        </w:rPr>
+      </w:pPr>
+    </w:p>
+    <w:p>
+      <w:pPr>
+        <w:rPr>
+          <w:rFonts w:ascii="Arial" w:hAnsi="Arial" w:cs="Arial"/>
+        </w:rPr>
+      </w:pPr>
+    </w:p>
+    <w:p>
+      <w:pPr>
+        <w:rPr>
+          <w:rFonts w:ascii="Arial" w:hAnsi="Arial" w:cs="Arial"/>
+          <w:b/>
+          <w:sz w:val="28"/>
+          <w:szCs w:val="28"/>
+          <w:u w:val="single"/>
+        </w:rPr>
+      </w:pPr>
+      <w:proofErr w:type="spellStart"/>
+      <w:r>
+        <w:rPr>
+          <w:rFonts w:ascii="Arial" w:hAnsi="Arial" w:cs="Arial"/>
+          <w:b/>
+          <w:sz w:val="28"/>
+          <w:szCs w:val="28"/>
+          <w:u w:val="single"/>
+        </w:rPr>
+        <w:t>Tema</w:t>
+      </w:r>
+      <w:proofErr w:type="spellEnd"/>
+      <w:r>
+        <w:rPr>
+          <w:rFonts w:ascii="Arial" w:hAnsi="Arial" w:cs="Arial"/>
+          <w:b/>
+          <w:sz w:val="28"/>
+          <w:szCs w:val="28"/>
+          <w:u w:val="single"/>
+        </w:rPr>
+        <w:t xml:space="preserve"> 7. JSON (JavaScript Object Notation)</w:t>
+      </w:r>
+      <w:r>
+        <w:rPr>
+          <w:rFonts w:ascii="Arial" w:hAnsi="Arial" w:cs="Arial"/>
+        </w:rPr>
+        <w:t xml:space="preserve"> </w:t>
+      </w:r>
+      <w:r>
+        <w:rPr>
+          <w:rFonts w:ascii="Arial" w:hAnsi="Arial" w:cs="Arial"/>
+        </w:rPr>
+        <w:t>pg.</w:t>
+      </w:r>
+      <w:r>
+        <w:rPr>
+          <w:rFonts w:ascii="Arial" w:hAnsi="Arial" w:cs="Arial"/>
+        </w:rPr>
+        <w:t>39</w:t>
+      </w:r>
+    </w:p>
+    <w:p>
+      <w:pPr>
+        <w:rPr>
+          <w:rFonts w:ascii="Arial" w:hAnsi="Arial" w:cs="Arial"/>
+        </w:rPr>
+      </w:pPr>
+    </w:p>
+    <w:p>
+      <w:pPr>
+        <w:rPr>
+          <w:rFonts w:ascii="Arial" w:hAnsi="Arial" w:cs="Arial"/>
+        </w:rPr>
+      </w:pPr>
+      <w:r>
+        <w:rPr>
+          <w:rFonts w:ascii="Arial" w:hAnsi="Arial" w:cs="Arial"/>
+        </w:rPr>
+        <w:t>JSON</w:t>
+      </w:r>
+      <w:r>
+        <w:rPr>
+          <w:rFonts w:ascii="Arial" w:hAnsi="Arial" w:cs="Arial"/>
+        </w:rPr>
+        <w:t xml:space="preserve">: </w:t>
+      </w:r>
+      <w:r>
+        <w:rPr>
+          <w:rFonts w:ascii="Arial" w:hAnsi="Arial" w:cs="Arial"/>
+        </w:rPr>
+        <w:t>http://json.org/json-es.html</w:t>
+      </w:r>
+    </w:p>
+    <w:p>
+      <w:pPr>
+        <w:rPr>
+          <w:rFonts w:ascii="Arial" w:hAnsi="Arial" w:cs="Arial"/>
+        </w:rPr>
+      </w:pPr>
+      <w:proofErr w:type="spellStart"/>
+      <w:r>
+        <w:rPr>
+          <w:rFonts w:ascii="Arial" w:hAnsi="Arial" w:cs="Arial"/>
+        </w:rPr>
+        <w:t>Serialización</w:t>
+      </w:r>
+      <w:proofErr w:type="spellEnd"/>
+      <w:r>
+        <w:rPr>
+          <w:rFonts w:ascii="Arial" w:hAnsi="Arial" w:cs="Arial"/>
+        </w:rPr>
+        <w:t xml:space="preserve"> de </w:t>
+      </w:r>
+      <w:proofErr w:type="spellStart"/>
+      <w:r>
+        <w:rPr>
+          <w:rFonts w:ascii="Arial" w:hAnsi="Arial" w:cs="Arial"/>
+        </w:rPr>
+        <w:t>datos</w:t>
+      </w:r>
+      <w:proofErr w:type="spellEnd"/>
+      <w:r>
+        <w:rPr>
+          <w:rFonts w:ascii="Arial" w:hAnsi="Arial" w:cs="Arial"/>
+        </w:rPr>
+        <w:t xml:space="preserve">: </w:t>
+      </w:r>
+      <w:r>
+        <w:rPr>
+          <w:rFonts w:ascii="Arial" w:hAnsi="Arial" w:cs="Arial"/>
+        </w:rPr>
+        <w:t xml:space="preserve">En JavaScript se </w:t>
+      </w:r>
+      <w:proofErr w:type="spellStart"/>
+      <w:r>
+        <w:rPr>
+          <w:rFonts w:ascii="Arial" w:hAnsi="Arial" w:cs="Arial"/>
+        </w:rPr>
+        <w:t>realiza</w:t>
+      </w:r>
+      <w:proofErr w:type="spellEnd"/>
+      <w:r>
+        <w:rPr>
+          <w:rFonts w:ascii="Arial" w:hAnsi="Arial" w:cs="Arial"/>
+        </w:rPr>
+        <w:t xml:space="preserve"> </w:t>
+      </w:r>
+      <w:proofErr w:type="spellStart"/>
+      <w:r>
+        <w:rPr>
+          <w:rFonts w:ascii="Arial" w:hAnsi="Arial" w:cs="Arial"/>
+        </w:rPr>
+        <w:t>desde</w:t>
+      </w:r>
+      <w:proofErr w:type="spellEnd"/>
+      <w:r>
+        <w:rPr>
+          <w:rFonts w:ascii="Arial" w:hAnsi="Arial" w:cs="Arial"/>
+        </w:rPr>
+        <w:t xml:space="preserve"> </w:t>
+      </w:r>
+      <w:proofErr w:type="spellStart"/>
+      <w:r>
+        <w:rPr>
+          <w:rFonts w:ascii="Arial" w:hAnsi="Arial" w:cs="Arial"/>
+        </w:rPr>
+        <w:t>ECMAScript</w:t>
+      </w:r>
+      <w:proofErr w:type="spellEnd"/>
+      <w:r>
+        <w:rPr>
+          <w:rFonts w:ascii="Arial" w:hAnsi="Arial" w:cs="Arial"/>
+        </w:rPr>
+        <w:t xml:space="preserve"> 5 con</w:t>
+      </w:r>
+      <w:r>
+        <w:rPr>
+          <w:rFonts w:ascii="Arial" w:hAnsi="Arial" w:cs="Arial"/>
+        </w:rPr>
+        <w:t xml:space="preserve"> </w:t>
+      </w:r>
+      <w:proofErr w:type="spellStart"/>
+      <w:proofErr w:type="gramStart"/>
+      <w:r>
+        <w:rPr>
+          <w:rFonts w:ascii="Arial" w:hAnsi="Arial" w:cs="Arial"/>
+        </w:rPr>
+        <w:t>JSON.stringify</w:t>
+      </w:r>
+      <w:proofErr w:type="spellEnd"/>
+      <w:r>
+        <w:rPr>
+          <w:rFonts w:ascii="Arial" w:hAnsi="Arial" w:cs="Arial"/>
+        </w:rPr>
+        <w:t>(</w:t>
+      </w:r>
+      <w:proofErr w:type="gramEnd"/>
+      <w:r>
+        <w:rPr>
+          <w:rFonts w:ascii="Arial" w:hAnsi="Arial" w:cs="Arial"/>
+        </w:rPr>
+        <w:t xml:space="preserve">...) y </w:t>
+      </w:r>
+      <w:proofErr w:type="spellStart"/>
+      <w:r>
+        <w:rPr>
+          <w:rFonts w:ascii="Arial" w:hAnsi="Arial" w:cs="Arial"/>
+        </w:rPr>
+        <w:t>JSON.parse</w:t>
+      </w:r>
+      <w:proofErr w:type="spellEnd"/>
+      <w:r>
+        <w:rPr>
+          <w:rFonts w:ascii="Arial" w:hAnsi="Arial" w:cs="Arial"/>
+        </w:rPr>
+        <w:t>(...)</w:t>
+      </w:r>
+    </w:p>
+    <w:p>
+      <w:pPr>
+        <w:rPr>
+          <w:rFonts w:ascii="Arial" w:hAnsi="Arial" w:cs="Arial"/>
+        </w:rPr>
+      </w:pPr>
+      <w:proofErr w:type="spellStart"/>
+      <w:r>
+        <w:rPr>
+          <w:rFonts w:ascii="Arial" w:hAnsi="Arial" w:cs="Arial"/>
+        </w:rPr>
+        <w:t>Características</w:t>
+      </w:r>
+      <w:proofErr w:type="spellEnd"/>
+      <w:r>
+        <w:rPr>
+          <w:rFonts w:ascii="Arial" w:hAnsi="Arial" w:cs="Arial"/>
+        </w:rPr>
+        <w:t xml:space="preserve"> de JSON</w:t>
+      </w:r>
+      <w:r>
+        <w:rPr>
+          <w:rFonts w:ascii="Arial" w:hAnsi="Arial" w:cs="Arial"/>
+        </w:rPr>
+        <w:t xml:space="preserve">: </w:t>
+      </w:r>
+      <w:proofErr w:type="spellStart"/>
+      <w:r>
+        <w:rPr>
+          <w:rFonts w:ascii="Arial" w:hAnsi="Arial" w:cs="Arial"/>
+        </w:rPr>
+        <w:t>ver</w:t>
+      </w:r>
+      <w:proofErr w:type="spellEnd"/>
+      <w:r>
+        <w:rPr>
+          <w:rFonts w:ascii="Arial" w:hAnsi="Arial" w:cs="Arial"/>
+        </w:rPr>
+        <w:t xml:space="preserve"> doc de APIs JavaScript</w:t>
+      </w:r>
+    </w:p>
+    <w:p>
+      <w:pPr>
+        <w:rPr>
+          <w:rFonts w:ascii="Arial" w:hAnsi="Arial" w:cs="Arial"/>
+        </w:rPr>
+      </w:pPr>
+    </w:p>
+    <w:p>
+      <w:pPr>
+        <w:rPr>
+          <w:rFonts w:ascii="Arial" w:hAnsi="Arial" w:cs="Arial"/>
+          <w:b/>
+          <w:sz w:val="28"/>
+          <w:szCs w:val="28"/>
+          <w:u w:val="single"/>
+        </w:rPr>
+      </w:pPr>
+      <w:proofErr w:type="spellStart"/>
+      <w:r>
+        <w:rPr>
+          <w:rFonts w:ascii="Arial" w:hAnsi="Arial" w:cs="Arial"/>
+          <w:b/>
+          <w:sz w:val="28"/>
+          <w:szCs w:val="28"/>
+          <w:u w:val="single"/>
+        </w:rPr>
+        <w:t>Tema</w:t>
+      </w:r>
+      <w:proofErr w:type="spellEnd"/>
+      <w:r>
+        <w:rPr>
+          <w:rFonts w:ascii="Arial" w:hAnsi="Arial" w:cs="Arial"/>
+          <w:b/>
+          <w:sz w:val="28"/>
+          <w:szCs w:val="28"/>
+          <w:u w:val="single"/>
+        </w:rPr>
+        <w:t xml:space="preserve"> 8. </w:t>
+      </w:r>
+      <w:proofErr w:type="spellStart"/>
+      <w:r>
+        <w:rPr>
+          <w:rFonts w:ascii="Arial" w:hAnsi="Arial" w:cs="Arial"/>
+          <w:b/>
+          <w:sz w:val="28"/>
+          <w:szCs w:val="28"/>
+          <w:u w:val="single"/>
+        </w:rPr>
+        <w:t>Prototipos</w:t>
+      </w:r>
+      <w:proofErr w:type="spellEnd"/>
+      <w:r>
+        <w:rPr>
+          <w:rFonts w:ascii="Arial" w:hAnsi="Arial" w:cs="Arial"/>
+          <w:b/>
+          <w:sz w:val="28"/>
+          <w:szCs w:val="28"/>
+          <w:u w:val="single"/>
+        </w:rPr>
+        <w:t xml:space="preserve"> y </w:t>
+      </w:r>
+      <w:proofErr w:type="spellStart"/>
+      <w:r>
+        <w:rPr>
+          <w:rFonts w:ascii="Arial" w:hAnsi="Arial" w:cs="Arial"/>
+          <w:b/>
+          <w:sz w:val="28"/>
+          <w:szCs w:val="28"/>
+          <w:u w:val="single"/>
+        </w:rPr>
+        <w:t>clases</w:t>
+      </w:r>
+      <w:proofErr w:type="spellEnd"/>
+      <w:r>
+        <w:rPr>
+          <w:rFonts w:ascii="Arial" w:hAnsi="Arial" w:cs="Arial"/>
+          <w:b/>
+          <w:sz w:val="28"/>
+          <w:szCs w:val="28"/>
+          <w:u w:val="single"/>
+        </w:rPr>
+        <w:t xml:space="preserve"> JavaScript</w:t>
+      </w:r>
+      <w:r>
+        <w:rPr>
+          <w:rFonts w:ascii="Arial" w:hAnsi="Arial" w:cs="Arial"/>
+          <w:b/>
+          <w:sz w:val="28"/>
+          <w:szCs w:val="28"/>
+          <w:u w:val="single"/>
+        </w:rPr>
+        <w:t xml:space="preserve"> </w:t>
+      </w:r>
+      <w:r>
+        <w:rPr>
+          <w:rFonts w:ascii="Arial" w:hAnsi="Arial" w:cs="Arial"/>
+        </w:rPr>
+        <w:t>pg.43</w:t>
+      </w:r>
+    </w:p>
+    <w:p>
+      <w:pPr>
+        <w:rPr>
+          <w:rFonts w:ascii="Arial" w:hAnsi="Arial" w:cs="Arial"/>
+          <w:b/>
+          <w:sz w:val="28"/>
+          <w:szCs w:val="28"/>
+          <w:u w:val="single"/>
+        </w:rPr>
+      </w:pPr>
+    </w:p>
+    <w:p>
+      <w:pPr>
+        <w:rPr>
+          <w:rFonts w:ascii="Arial" w:hAnsi="Arial" w:cs="Arial"/>
+        </w:rPr>
+      </w:pPr>
+      <w:proofErr w:type="spellStart"/>
+      <w:r>
+        <w:rPr>
+          <w:rFonts w:ascii="Arial" w:hAnsi="Arial" w:cs="Arial"/>
+        </w:rPr>
+        <w:t>Prototipo</w:t>
+      </w:r>
+      <w:proofErr w:type="spellEnd"/>
+      <w:r>
+        <w:rPr>
+          <w:rFonts w:ascii="Arial" w:hAnsi="Arial" w:cs="Arial"/>
+        </w:rPr>
+        <w:t xml:space="preserve">: </w:t>
+      </w:r>
+      <w:proofErr w:type="spellStart"/>
+      <w:proofErr w:type="gramStart"/>
+      <w:r>
+        <w:rPr>
+          <w:rFonts w:ascii="Arial" w:hAnsi="Arial" w:cs="Arial"/>
+        </w:rPr>
+        <w:t>Object.getPrototypeOf</w:t>
+      </w:r>
+      <w:proofErr w:type="spellEnd"/>
+      <w:r>
+        <w:rPr>
+          <w:rFonts w:ascii="Arial" w:hAnsi="Arial" w:cs="Arial"/>
+        </w:rPr>
+        <w:t>(</w:t>
+      </w:r>
+      <w:proofErr w:type="spellStart"/>
+      <w:proofErr w:type="gramEnd"/>
+      <w:r>
+        <w:rPr>
+          <w:rFonts w:ascii="Arial" w:hAnsi="Arial" w:cs="Arial"/>
+        </w:rPr>
+        <w:t>obj</w:t>
+      </w:r>
+      <w:proofErr w:type="spellEnd"/>
+      <w:r>
+        <w:rPr>
+          <w:rFonts w:ascii="Arial" w:hAnsi="Arial" w:cs="Arial"/>
+        </w:rPr>
+        <w:t>)</w:t>
+      </w:r>
+    </w:p>
+    <w:p>
+      <w:pPr>
+        <w:rPr>
+          <w:rFonts w:ascii="Arial" w:hAnsi="Arial" w:cs="Arial"/>
+        </w:rPr>
+      </w:pPr>
+      <w:r>
+        <w:rPr>
+          <w:rFonts w:ascii="Arial" w:hAnsi="Arial" w:cs="Arial"/>
+        </w:rPr>
+        <w:t>https://developer.mozilla.org/en-US/docs/Web/JavaScript/Guide/Inheritance_Revisited</w:t>
+      </w:r>
+    </w:p>
+    <w:p>
+      <w:pPr>
+        <w:rPr>
+          <w:rFonts w:ascii="Arial" w:hAnsi="Arial" w:cs="Arial"/>
+        </w:rPr>
+      </w:pPr>
+      <w:proofErr w:type="spellStart"/>
+      <w:r>
+        <w:rPr>
+          <w:rFonts w:ascii="Arial" w:hAnsi="Arial" w:cs="Arial"/>
+        </w:rPr>
+        <w:t>Tipado</w:t>
+      </w:r>
+      <w:proofErr w:type="spellEnd"/>
+      <w:r>
+        <w:rPr>
+          <w:rFonts w:ascii="Arial" w:hAnsi="Arial" w:cs="Arial"/>
+        </w:rPr>
+        <w:t xml:space="preserve"> JavaScript</w:t>
+      </w:r>
+      <w:r>
+        <w:rPr>
+          <w:rFonts w:ascii="Arial" w:hAnsi="Arial" w:cs="Arial"/>
+        </w:rPr>
+        <w:t xml:space="preserve">: </w:t>
+      </w:r>
+      <w:proofErr w:type="spellStart"/>
+      <w:r>
+        <w:rPr>
+          <w:rFonts w:ascii="Arial" w:hAnsi="Arial" w:cs="Arial"/>
+        </w:rPr>
+        <w:t>Object.prototype</w:t>
+      </w:r>
+      <w:proofErr w:type="spellEnd"/>
+      <w:r>
+        <w:rPr>
+          <w:rFonts w:ascii="Arial" w:hAnsi="Arial" w:cs="Arial"/>
+        </w:rPr>
+        <w:t xml:space="preserve">, </w:t>
+      </w:r>
+      <w:proofErr w:type="spellStart"/>
+      <w:r>
+        <w:rPr>
+          <w:rFonts w:ascii="Arial" w:hAnsi="Arial" w:cs="Arial"/>
+        </w:rPr>
+        <w:t>Array.prototype</w:t>
+      </w:r>
+      <w:proofErr w:type="spellEnd"/>
+      <w:proofErr w:type="gramStart"/>
+      <w:r>
+        <w:rPr>
+          <w:rFonts w:ascii="Arial" w:hAnsi="Arial" w:cs="Arial"/>
+        </w:rPr>
+        <w:t>, ...</w:t>
+      </w:r>
+      <w:proofErr w:type="gramEnd"/>
+    </w:p>
+    <w:p>
+      <w:pPr>
+        <w:rPr>
+          <w:rFonts w:ascii="Arial" w:hAnsi="Arial" w:cs="Arial"/>
+        </w:rPr>
+      </w:pPr>
+      <w:proofErr w:type="spellStart"/>
+      <w:r>
+        <w:rPr>
+          <w:rFonts w:ascii="Arial" w:hAnsi="Arial" w:cs="Arial"/>
+        </w:rPr>
+        <w:t>Prototipos</w:t>
+      </w:r>
+      <w:proofErr w:type="spellEnd"/>
+      <w:r>
+        <w:rPr>
+          <w:rFonts w:ascii="Arial" w:hAnsi="Arial" w:cs="Arial"/>
+        </w:rPr>
+        <w:t xml:space="preserve">, </w:t>
+      </w:r>
+      <w:proofErr w:type="spellStart"/>
+      <w:r>
+        <w:rPr>
+          <w:rFonts w:ascii="Arial" w:hAnsi="Arial" w:cs="Arial"/>
+        </w:rPr>
+        <w:t>clases</w:t>
+      </w:r>
+      <w:proofErr w:type="spellEnd"/>
+      <w:r>
+        <w:rPr>
+          <w:rFonts w:ascii="Arial" w:hAnsi="Arial" w:cs="Arial"/>
+        </w:rPr>
+        <w:t xml:space="preserve"> y </w:t>
+      </w:r>
+      <w:proofErr w:type="spellStart"/>
+      <w:r>
+        <w:rPr>
+          <w:rFonts w:ascii="Arial" w:hAnsi="Arial" w:cs="Arial"/>
+        </w:rPr>
+        <w:t>herencia</w:t>
+      </w:r>
+      <w:proofErr w:type="spellEnd"/>
+    </w:p>
+    <w:p>
+      <w:pPr>
+        <w:rPr>
+          <w:rFonts w:ascii="Arial" w:hAnsi="Arial" w:cs="Arial"/>
+        </w:rPr>
+      </w:pPr>
+      <w:proofErr w:type="spellStart"/>
+      <w:r>
+        <w:rPr>
+          <w:rFonts w:ascii="Arial" w:hAnsi="Arial" w:cs="Arial"/>
+        </w:rPr>
+        <w:t>Añadir</w:t>
+      </w:r>
+      <w:proofErr w:type="spellEnd"/>
+      <w:r>
+        <w:rPr>
+          <w:rFonts w:ascii="Arial" w:hAnsi="Arial" w:cs="Arial"/>
+        </w:rPr>
+        <w:t xml:space="preserve"> </w:t>
+      </w:r>
+      <w:proofErr w:type="spellStart"/>
+      <w:r>
+        <w:rPr>
+          <w:rFonts w:ascii="Arial" w:hAnsi="Arial" w:cs="Arial"/>
+        </w:rPr>
+        <w:t>método</w:t>
+      </w:r>
+      <w:proofErr w:type="spellEnd"/>
+      <w:r>
+        <w:rPr>
+          <w:rFonts w:ascii="Arial" w:hAnsi="Arial" w:cs="Arial"/>
+        </w:rPr>
+        <w:t xml:space="preserve"> integer a </w:t>
+      </w:r>
+      <w:proofErr w:type="spellStart"/>
+      <w:r>
+        <w:rPr>
+          <w:rFonts w:ascii="Arial" w:hAnsi="Arial" w:cs="Arial"/>
+        </w:rPr>
+        <w:t>clase</w:t>
+      </w:r>
+      <w:proofErr w:type="spellEnd"/>
+      <w:r>
+        <w:rPr>
+          <w:rFonts w:ascii="Arial" w:hAnsi="Arial" w:cs="Arial"/>
+        </w:rPr>
+        <w:t xml:space="preserve"> Number</w:t>
+      </w:r>
+    </w:p>
+    <w:p>
+      <w:pPr>
+        <w:rPr>
+          <w:rFonts w:ascii="Arial" w:hAnsi="Arial" w:cs="Arial"/>
+        </w:rPr>
+      </w:pPr>
+      <w:proofErr w:type="spellStart"/>
+      <w:r>
+        <w:rPr>
+          <w:rFonts w:ascii="Arial" w:hAnsi="Arial" w:cs="Arial"/>
+        </w:rPr>
+        <w:t>Propiedades</w:t>
+      </w:r>
+      <w:proofErr w:type="spellEnd"/>
+      <w:r>
+        <w:rPr>
+          <w:rFonts w:ascii="Arial" w:hAnsi="Arial" w:cs="Arial"/>
+        </w:rPr>
+        <w:t xml:space="preserve"> </w:t>
+      </w:r>
+      <w:proofErr w:type="spellStart"/>
+      <w:r>
+        <w:rPr>
+          <w:rFonts w:ascii="Arial" w:hAnsi="Arial" w:cs="Arial"/>
+        </w:rPr>
+        <w:t>heredadas</w:t>
+      </w:r>
+      <w:proofErr w:type="spellEnd"/>
+      <w:r>
+        <w:rPr>
+          <w:rFonts w:ascii="Arial" w:hAnsi="Arial" w:cs="Arial"/>
+        </w:rPr>
+        <w:t xml:space="preserve"> y </w:t>
+      </w:r>
+      <w:proofErr w:type="spellStart"/>
+      <w:r>
+        <w:rPr>
+          <w:rFonts w:ascii="Arial" w:hAnsi="Arial" w:cs="Arial"/>
+        </w:rPr>
+        <w:t>propias</w:t>
+      </w:r>
+      <w:proofErr w:type="spellEnd"/>
+      <w:r>
+        <w:rPr>
+          <w:rFonts w:ascii="Arial" w:hAnsi="Arial" w:cs="Arial"/>
+        </w:rPr>
+        <w:t xml:space="preserve">: </w:t>
+      </w:r>
+      <w:proofErr w:type="spellStart"/>
+      <w:proofErr w:type="gramStart"/>
+      <w:r>
+        <w:rPr>
+          <w:rFonts w:ascii="Arial" w:hAnsi="Arial" w:cs="Arial"/>
+        </w:rPr>
+        <w:t>obj.hasOwnProperty</w:t>
+      </w:r>
+      <w:proofErr w:type="spellEnd"/>
+      <w:r>
+        <w:rPr>
+          <w:rFonts w:ascii="Arial" w:hAnsi="Arial" w:cs="Arial"/>
+        </w:rPr>
+        <w:t>(</w:t>
+      </w:r>
+      <w:proofErr w:type="gramEnd"/>
+      <w:r>
+        <w:rPr>
+          <w:rFonts w:ascii="Arial" w:hAnsi="Arial" w:cs="Arial"/>
+        </w:rPr>
+        <w:t>“prop”)</w:t>
+      </w:r>
+      <w:r>
+        <w:rPr>
+          <w:rFonts w:ascii="Arial" w:hAnsi="Arial" w:cs="Arial"/>
+        </w:rPr>
+        <w:t xml:space="preserve"> </w:t>
+      </w:r>
+      <w:proofErr w:type="spellStart"/>
+      <w:r>
+        <w:rPr>
+          <w:rFonts w:ascii="Arial" w:hAnsi="Arial" w:cs="Arial"/>
+        </w:rPr>
+        <w:t>devuelve</w:t>
+      </w:r>
+      <w:proofErr w:type="spellEnd"/>
+      <w:r>
+        <w:rPr>
+          <w:rFonts w:ascii="Arial" w:hAnsi="Arial" w:cs="Arial"/>
+        </w:rPr>
+        <w:t xml:space="preserve"> </w:t>
+      </w:r>
+      <w:proofErr w:type="spellStart"/>
+      <w:r>
+        <w:rPr>
+          <w:rFonts w:ascii="Arial" w:hAnsi="Arial" w:cs="Arial"/>
+        </w:rPr>
+        <w:t>booleano</w:t>
+      </w:r>
+      <w:proofErr w:type="spellEnd"/>
+    </w:p>
+    <w:p>
+      <w:pPr>
+        <w:rPr>
+          <w:rFonts w:ascii="Arial" w:hAnsi="Arial" w:cs="Arial"/>
+        </w:rPr>
+      </w:pPr>
+      <w:proofErr w:type="spellStart"/>
+      <w:r>
+        <w:rPr>
+          <w:rFonts w:ascii="Arial" w:hAnsi="Arial" w:cs="Arial"/>
+        </w:rPr>
+        <w:t>Objeto</w:t>
+      </w:r>
+      <w:proofErr w:type="spellEnd"/>
+      <w:r>
+        <w:rPr>
+          <w:rFonts w:ascii="Arial" w:hAnsi="Arial" w:cs="Arial"/>
+        </w:rPr>
+        <w:t xml:space="preserve"> y </w:t>
+      </w:r>
+      <w:proofErr w:type="spellStart"/>
+      <w:r>
+        <w:rPr>
+          <w:rFonts w:ascii="Arial" w:hAnsi="Arial" w:cs="Arial"/>
+        </w:rPr>
+        <w:t>prototipo</w:t>
+      </w:r>
+      <w:proofErr w:type="spellEnd"/>
+    </w:p>
+    <w:p>
+      <w:pPr>
+        <w:rPr>
+          <w:rFonts w:ascii="Arial" w:hAnsi="Arial" w:cs="Arial"/>
+        </w:rPr>
+      </w:pPr>
+      <w:proofErr w:type="spellStart"/>
+      <w:r>
+        <w:rPr>
+          <w:rFonts w:ascii="Arial" w:hAnsi="Arial" w:cs="Arial"/>
+        </w:rPr>
+        <w:t>Ejemplo</w:t>
+      </w:r>
+      <w:proofErr w:type="spellEnd"/>
+      <w:r>
+        <w:rPr>
+          <w:rFonts w:ascii="Arial" w:hAnsi="Arial" w:cs="Arial"/>
+        </w:rPr>
+        <w:t>:</w:t>
+      </w:r>
+      <w:r>
+        <w:rPr>
+          <w:rFonts w:ascii="Arial" w:hAnsi="Arial" w:cs="Arial"/>
+        </w:rPr>
+        <w:t xml:space="preserve"> </w:t>
+      </w:r>
+      <w:proofErr w:type="spellStart"/>
+      <w:r>
+        <w:rPr>
+          <w:rFonts w:ascii="Arial" w:hAnsi="Arial" w:cs="Arial"/>
+        </w:rPr>
+        <w:t>Clase</w:t>
+      </w:r>
+      <w:proofErr w:type="spellEnd"/>
+      <w:r>
+        <w:rPr>
+          <w:rFonts w:ascii="Arial" w:hAnsi="Arial" w:cs="Arial"/>
+        </w:rPr>
+        <w:t xml:space="preserve"> </w:t>
+      </w:r>
+      <w:proofErr w:type="spellStart"/>
+      <w:r>
+        <w:rPr>
+          <w:rFonts w:ascii="Arial" w:hAnsi="Arial" w:cs="Arial"/>
+        </w:rPr>
+        <w:t>Contador</w:t>
+      </w:r>
+      <w:proofErr w:type="spellEnd"/>
+    </w:p>
+    <w:p>
+      <w:pPr>
+        <w:rPr>
+          <w:rFonts w:ascii="Arial" w:hAnsi="Arial" w:cs="Arial"/>
+        </w:rPr>
+      </w:pPr>
+      <w:proofErr w:type="spellStart"/>
+      <w:r>
+        <w:rPr>
+          <w:rFonts w:ascii="Arial" w:hAnsi="Arial" w:cs="Arial"/>
+        </w:rPr>
+        <w:t>Función</w:t>
+      </w:r>
+      <w:proofErr w:type="spellEnd"/>
+      <w:r>
+        <w:rPr>
+          <w:rFonts w:ascii="Arial" w:hAnsi="Arial" w:cs="Arial"/>
+        </w:rPr>
+        <w:t xml:space="preserve"> </w:t>
+      </w:r>
+      <w:proofErr w:type="spellStart"/>
+      <w:r>
+        <w:rPr>
+          <w:rFonts w:ascii="Arial" w:hAnsi="Arial" w:cs="Arial"/>
+        </w:rPr>
+        <w:t>instanceof</w:t>
+      </w:r>
+      <w:proofErr w:type="spellEnd"/>
+      <w:r>
+        <w:rPr>
+          <w:rFonts w:ascii="Arial" w:hAnsi="Arial" w:cs="Arial"/>
+        </w:rPr>
+        <w:t xml:space="preserve"> </w:t>
+      </w:r>
+      <w:proofErr w:type="spellStart"/>
+      <w:r>
+        <w:rPr>
+          <w:rFonts w:ascii="Arial" w:hAnsi="Arial" w:cs="Arial"/>
+        </w:rPr>
+        <w:t>determina</w:t>
+      </w:r>
+      <w:proofErr w:type="spellEnd"/>
+      <w:r>
+        <w:rPr>
+          <w:rFonts w:ascii="Arial" w:hAnsi="Arial" w:cs="Arial"/>
+        </w:rPr>
+        <w:t xml:space="preserve"> </w:t>
+      </w:r>
+      <w:proofErr w:type="spellStart"/>
+      <w:r>
+        <w:rPr>
+          <w:rFonts w:ascii="Arial" w:hAnsi="Arial" w:cs="Arial"/>
+        </w:rPr>
+        <w:t>si</w:t>
+      </w:r>
+      <w:proofErr w:type="spellEnd"/>
+      <w:r>
+        <w:rPr>
+          <w:rFonts w:ascii="Arial" w:hAnsi="Arial" w:cs="Arial"/>
+        </w:rPr>
+        <w:t xml:space="preserve"> </w:t>
+      </w:r>
+      <w:proofErr w:type="gramStart"/>
+      <w:r>
+        <w:rPr>
+          <w:rFonts w:ascii="Arial" w:hAnsi="Arial" w:cs="Arial"/>
+        </w:rPr>
+        <w:t>un</w:t>
+      </w:r>
+      <w:proofErr w:type="gramEnd"/>
+      <w:r>
+        <w:rPr>
+          <w:rFonts w:ascii="Arial" w:hAnsi="Arial" w:cs="Arial"/>
+        </w:rPr>
+        <w:t xml:space="preserve"> </w:t>
+      </w:r>
+      <w:proofErr w:type="spellStart"/>
+      <w:r>
+        <w:rPr>
+          <w:rFonts w:ascii="Arial" w:hAnsi="Arial" w:cs="Arial"/>
+        </w:rPr>
+        <w:t>objeto</w:t>
+      </w:r>
+      <w:proofErr w:type="spellEnd"/>
+      <w:r>
+        <w:rPr>
+          <w:rFonts w:ascii="Arial" w:hAnsi="Arial" w:cs="Arial"/>
+        </w:rPr>
+        <w:t xml:space="preserve"> o valor </w:t>
+      </w:r>
+      <w:proofErr w:type="spellStart"/>
+      <w:r>
+        <w:rPr>
+          <w:rFonts w:ascii="Arial" w:hAnsi="Arial" w:cs="Arial"/>
+        </w:rPr>
+        <w:t>pertenece</w:t>
+      </w:r>
+      <w:proofErr w:type="spellEnd"/>
+      <w:r>
+        <w:rPr>
+          <w:rFonts w:ascii="Arial" w:hAnsi="Arial" w:cs="Arial"/>
+        </w:rPr>
+        <w:t xml:space="preserve"> a </w:t>
+      </w:r>
+      <w:proofErr w:type="spellStart"/>
+      <w:r>
+        <w:rPr>
+          <w:rFonts w:ascii="Arial" w:hAnsi="Arial" w:cs="Arial"/>
+        </w:rPr>
+        <w:t>una</w:t>
+      </w:r>
+      <w:proofErr w:type="spellEnd"/>
+      <w:r>
+        <w:rPr>
+          <w:rFonts w:ascii="Arial" w:hAnsi="Arial" w:cs="Arial"/>
+        </w:rPr>
+        <w:t xml:space="preserve"> </w:t>
+      </w:r>
+      <w:proofErr w:type="spellStart"/>
+      <w:r>
+        <w:rPr>
+          <w:rFonts w:ascii="Arial" w:hAnsi="Arial" w:cs="Arial"/>
+        </w:rPr>
+        <w:t>clase</w:t>
+      </w:r>
+      <w:proofErr w:type="spellEnd"/>
+    </w:p>
+    <w:p>
+      <w:pPr>
+        <w:rPr>
+          <w:rFonts w:ascii="Arial" w:hAnsi="Arial" w:cs="Arial"/>
+        </w:rPr>
+      </w:pPr>
+    </w:p>
+    <w:p>
+      <w:pPr>
+        <w:rPr>
+          <w:rFonts w:ascii="Arial" w:hAnsi="Arial" w:cs="Arial"/>
+        </w:rPr>
+      </w:pPr>
+    </w:p>
+    <w:p>
+      <w:pPr>
+        <w:rPr>
+          <w:rFonts w:ascii="Arial" w:hAnsi="Arial" w:cs="Arial"/>
+          <w:b/>
+          <w:sz w:val="28"/>
+          <w:szCs w:val="28"/>
+          <w:u w:val="single"/>
+        </w:rPr>
+      </w:pPr>
+      <w:proofErr w:type="spellStart"/>
+      <w:r>
+        <w:rPr>
+          <w:rFonts w:ascii="Arial" w:hAnsi="Arial" w:cs="Arial"/>
+          <w:b/>
+          <w:sz w:val="28"/>
+          <w:szCs w:val="28"/>
+          <w:u w:val="single"/>
+        </w:rPr>
+        <w:t>Tema</w:t>
+      </w:r>
+      <w:proofErr w:type="spellEnd"/>
+      <w:r>
+        <w:rPr>
+          <w:rFonts w:ascii="Arial" w:hAnsi="Arial" w:cs="Arial"/>
+          <w:b/>
+          <w:sz w:val="28"/>
+          <w:szCs w:val="28"/>
+          <w:u w:val="single"/>
+        </w:rPr>
+        <w:t xml:space="preserve"> 9. </w:t>
+      </w:r>
+      <w:proofErr w:type="spellStart"/>
+      <w:r>
+        <w:rPr>
+          <w:rFonts w:ascii="Arial" w:hAnsi="Arial" w:cs="Arial"/>
+          <w:b/>
+          <w:sz w:val="28"/>
+          <w:szCs w:val="28"/>
+          <w:u w:val="single"/>
+        </w:rPr>
+        <w:t>Espacios</w:t>
+      </w:r>
+      <w:proofErr w:type="spellEnd"/>
+      <w:r>
+        <w:rPr>
+          <w:rFonts w:ascii="Arial" w:hAnsi="Arial" w:cs="Arial"/>
+          <w:b/>
+          <w:sz w:val="28"/>
+          <w:szCs w:val="28"/>
+          <w:u w:val="single"/>
+        </w:rPr>
+        <w:t xml:space="preserve"> de </w:t>
+      </w:r>
+      <w:proofErr w:type="spellStart"/>
+      <w:r>
+        <w:rPr>
+          <w:rFonts w:ascii="Arial" w:hAnsi="Arial" w:cs="Arial"/>
+          <w:b/>
+          <w:sz w:val="28"/>
+          <w:szCs w:val="28"/>
+          <w:u w:val="single"/>
+        </w:rPr>
+        <w:t>nombres</w:t>
+      </w:r>
+      <w:proofErr w:type="spellEnd"/>
+      <w:r>
+        <w:rPr>
+          <w:rFonts w:ascii="Arial" w:hAnsi="Arial" w:cs="Arial"/>
+          <w:b/>
+          <w:sz w:val="28"/>
+          <w:szCs w:val="28"/>
+          <w:u w:val="single"/>
+        </w:rPr>
+        <w:t xml:space="preserve"> y </w:t>
+      </w:r>
+      <w:proofErr w:type="spellStart"/>
+      <w:r>
+        <w:rPr>
+          <w:rFonts w:ascii="Arial" w:hAnsi="Arial" w:cs="Arial"/>
+          <w:b/>
+          <w:sz w:val="28"/>
+          <w:szCs w:val="28"/>
+          <w:u w:val="single"/>
+        </w:rPr>
+        <w:t>cierres</w:t>
+      </w:r>
+      <w:proofErr w:type="spellEnd"/>
+      <w:r>
+        <w:rPr>
+          <w:rFonts w:ascii="Arial" w:hAnsi="Arial" w:cs="Arial"/>
+          <w:b/>
+          <w:sz w:val="28"/>
+          <w:szCs w:val="28"/>
+          <w:u w:val="single"/>
+        </w:rPr>
+        <w:t xml:space="preserve"> (closures)</w:t>
+      </w:r>
+      <w:r>
+        <w:rPr>
+          <w:rFonts w:ascii="Arial" w:hAnsi="Arial" w:cs="Arial"/>
+        </w:rPr>
+        <w:t xml:space="preserve"> </w:t>
+      </w:r>
+      <w:r>
+        <w:rPr>
+          <w:rFonts w:ascii="Arial" w:hAnsi="Arial" w:cs="Arial"/>
+        </w:rPr>
+        <w:t>pg.52</w:t>
+      </w:r>
+    </w:p>
+    <w:p>
+      <w:pPr>
+        <w:rPr>
+          <w:rFonts w:ascii="Arial" w:hAnsi="Arial" w:cs="Arial"/>
+        </w:rPr>
+      </w:pPr>
+    </w:p>
+    <w:p>
+      <w:pPr>
+        <w:rPr>
+          <w:rFonts w:ascii="Arial" w:hAnsi="Arial" w:cs="Arial"/>
+        </w:rPr>
+      </w:pPr>
+      <w:proofErr w:type="spellStart"/>
+      <w:r>
+        <w:rPr>
+          <w:rFonts w:ascii="Arial" w:hAnsi="Arial" w:cs="Arial"/>
+        </w:rPr>
+        <w:t>Ordenar</w:t>
+      </w:r>
+      <w:proofErr w:type="spellEnd"/>
+      <w:r>
+        <w:rPr>
+          <w:rFonts w:ascii="Arial" w:hAnsi="Arial" w:cs="Arial"/>
+        </w:rPr>
+        <w:t xml:space="preserve"> el </w:t>
+      </w:r>
+      <w:proofErr w:type="spellStart"/>
+      <w:r>
+        <w:rPr>
+          <w:rFonts w:ascii="Arial" w:hAnsi="Arial" w:cs="Arial"/>
+        </w:rPr>
+        <w:t>espacio</w:t>
+      </w:r>
+      <w:proofErr w:type="spellEnd"/>
+      <w:r>
+        <w:rPr>
+          <w:rFonts w:ascii="Arial" w:hAnsi="Arial" w:cs="Arial"/>
+        </w:rPr>
+        <w:t xml:space="preserve"> de </w:t>
+      </w:r>
+      <w:proofErr w:type="spellStart"/>
+      <w:r>
+        <w:rPr>
+          <w:rFonts w:ascii="Arial" w:hAnsi="Arial" w:cs="Arial"/>
+        </w:rPr>
+        <w:t>nombres</w:t>
+      </w:r>
+      <w:proofErr w:type="spellEnd"/>
+    </w:p>
+    <w:p>
+      <w:pPr>
+        <w:rPr>
+          <w:rFonts w:ascii="Arial" w:hAnsi="Arial" w:cs="Arial"/>
+        </w:rPr>
+      </w:pPr>
+      <w:proofErr w:type="spellStart"/>
+      <w:r>
+        <w:rPr>
+          <w:rFonts w:ascii="Arial" w:hAnsi="Arial" w:cs="Arial"/>
+        </w:rPr>
+        <w:t>Cierre</w:t>
+      </w:r>
+      <w:proofErr w:type="spellEnd"/>
+      <w:r>
+        <w:rPr>
+          <w:rFonts w:ascii="Arial" w:hAnsi="Arial" w:cs="Arial"/>
+        </w:rPr>
+        <w:t xml:space="preserve"> o closure</w:t>
+      </w:r>
+    </w:p>
+    <w:p>
+      <w:pPr>
+        <w:rPr>
+          <w:rFonts w:ascii="Arial" w:hAnsi="Arial" w:cs="Arial"/>
+        </w:rPr>
+      </w:pPr>
+      <w:proofErr w:type="spellStart"/>
+      <w:r>
+        <w:rPr>
+          <w:rFonts w:ascii="Arial" w:hAnsi="Arial" w:cs="Arial"/>
+        </w:rPr>
+        <w:t>Ejemplo</w:t>
+      </w:r>
+      <w:proofErr w:type="spellEnd"/>
+      <w:r>
+        <w:rPr>
+          <w:rFonts w:ascii="Arial" w:hAnsi="Arial" w:cs="Arial"/>
+        </w:rPr>
+        <w:t xml:space="preserve">: </w:t>
+      </w:r>
+      <w:proofErr w:type="spellStart"/>
+      <w:r>
+        <w:rPr>
+          <w:rFonts w:ascii="Arial" w:hAnsi="Arial" w:cs="Arial"/>
+        </w:rPr>
+        <w:t>contador</w:t>
+      </w:r>
+      <w:proofErr w:type="spellEnd"/>
+    </w:p>
+    <w:p>
+      <w:pPr>
+        <w:rPr>
+          <w:rFonts w:ascii="Arial" w:hAnsi="Arial" w:cs="Arial"/>
+        </w:rPr>
+      </w:pPr>
+    </w:p>
+    <w:p>
+      <w:pPr>
+        <w:rPr>
+          <w:rFonts w:ascii="Arial" w:hAnsi="Arial" w:cs="Arial"/>
+        </w:rPr>
+      </w:pPr>
+    </w:p>
+    <w:p>
+      <w:pPr>
+        <w:rPr>
+          <w:rFonts w:ascii="Arial" w:hAnsi="Arial" w:cs="Arial"/>
+          <w:b/>
+          <w:sz w:val="28"/>
+          <w:szCs w:val="28"/>
+          <w:u w:val="single"/>
+        </w:rPr>
+      </w:pPr>
+      <w:proofErr w:type="spellStart"/>
+      <w:r>
+        <w:rPr>
+          <w:rFonts w:ascii="Arial" w:hAnsi="Arial" w:cs="Arial"/>
+          <w:b/>
+          <w:sz w:val="28"/>
+          <w:szCs w:val="28"/>
+          <w:u w:val="single"/>
+        </w:rPr>
+        <w:t>Tema</w:t>
+      </w:r>
+      <w:proofErr w:type="spellEnd"/>
+      <w:r>
+        <w:rPr>
+          <w:rFonts w:ascii="Arial" w:hAnsi="Arial" w:cs="Arial"/>
+          <w:b/>
+          <w:sz w:val="28"/>
+          <w:szCs w:val="28"/>
+          <w:u w:val="single"/>
+        </w:rPr>
+        <w:t xml:space="preserve"> 10. </w:t>
+      </w:r>
+      <w:proofErr w:type="spellStart"/>
+      <w:r>
+        <w:rPr>
+          <w:rFonts w:ascii="Arial" w:hAnsi="Arial" w:cs="Arial"/>
+          <w:b/>
+          <w:sz w:val="28"/>
+          <w:szCs w:val="28"/>
+          <w:u w:val="single"/>
+        </w:rPr>
+        <w:t>Objetos</w:t>
+      </w:r>
+      <w:proofErr w:type="spellEnd"/>
+      <w:r>
+        <w:rPr>
+          <w:rFonts w:ascii="Arial" w:hAnsi="Arial" w:cs="Arial"/>
+          <w:b/>
+          <w:sz w:val="28"/>
+          <w:szCs w:val="28"/>
+          <w:u w:val="single"/>
+        </w:rPr>
+        <w:t xml:space="preserve"> </w:t>
+      </w:r>
+      <w:proofErr w:type="spellStart"/>
+      <w:proofErr w:type="gramStart"/>
+      <w:r>
+        <w:rPr>
+          <w:rFonts w:ascii="Arial" w:hAnsi="Arial" w:cs="Arial"/>
+          <w:b/>
+          <w:sz w:val="28"/>
+          <w:szCs w:val="28"/>
+          <w:u w:val="single"/>
+        </w:rPr>
+        <w:t>como</w:t>
+      </w:r>
+      <w:proofErr w:type="spellEnd"/>
+      <w:proofErr w:type="gramEnd"/>
+      <w:r>
+        <w:rPr>
+          <w:rFonts w:ascii="Arial" w:hAnsi="Arial" w:cs="Arial"/>
+          <w:b/>
+          <w:sz w:val="28"/>
+          <w:szCs w:val="28"/>
+          <w:u w:val="single"/>
+        </w:rPr>
+        <w:t xml:space="preserve"> </w:t>
+      </w:r>
+      <w:proofErr w:type="spellStart"/>
+      <w:r>
+        <w:rPr>
+          <w:rFonts w:ascii="Arial" w:hAnsi="Arial" w:cs="Arial"/>
+          <w:b/>
+          <w:sz w:val="28"/>
+          <w:szCs w:val="28"/>
+          <w:u w:val="single"/>
+        </w:rPr>
+        <w:t>diccionarios</w:t>
+      </w:r>
+      <w:proofErr w:type="spellEnd"/>
+      <w:r>
+        <w:rPr>
+          <w:rFonts w:ascii="Arial" w:hAnsi="Arial" w:cs="Arial"/>
+          <w:b/>
+          <w:sz w:val="28"/>
+          <w:szCs w:val="28"/>
+          <w:u w:val="single"/>
+        </w:rPr>
+        <w:t xml:space="preserve">: </w:t>
+      </w:r>
+      <w:proofErr w:type="spellStart"/>
+      <w:r>
+        <w:rPr>
+          <w:rFonts w:ascii="Arial" w:hAnsi="Arial" w:cs="Arial"/>
+          <w:b/>
+          <w:sz w:val="28"/>
+          <w:szCs w:val="28"/>
+          <w:u w:val="single"/>
+        </w:rPr>
+        <w:t>cierres</w:t>
+      </w:r>
+      <w:proofErr w:type="spellEnd"/>
+      <w:r>
+        <w:rPr>
+          <w:rFonts w:ascii="Arial" w:hAnsi="Arial" w:cs="Arial"/>
+          <w:b/>
+          <w:sz w:val="28"/>
+          <w:szCs w:val="28"/>
+          <w:u w:val="single"/>
+        </w:rPr>
         <w:t xml:space="preserve"> o </w:t>
       </w:r>
       <w:proofErr w:type="spellStart"/>
       <w:r>
         <w:rPr>
           <w:rFonts w:ascii="Arial" w:hAnsi="Arial" w:cs="Arial"/>
-        </w:rPr>
-        <w:t>notacion</w:t>
-      </w:r>
-      <w:proofErr w:type="spellEnd"/>
-      <w:r>
-        <w:rPr>
-          <w:rFonts w:ascii="Arial" w:hAnsi="Arial" w:cs="Arial"/>
-        </w:rPr>
-        <w:t xml:space="preserve"> </w:t>
-      </w:r>
-      <w:proofErr w:type="spellStart"/>
-      <w:r>
-        <w:rPr>
-          <w:rFonts w:ascii="Arial" w:hAnsi="Arial" w:cs="Arial"/>
-        </w:rPr>
-        <w:t>punto</w:t>
-      </w:r>
-      <w:proofErr w:type="spellEnd"/>
-      <w:r>
-        <w:rPr>
-          <w:rFonts w:ascii="Arial" w:hAnsi="Arial" w:cs="Arial"/>
-        </w:rPr>
-        <w:t xml:space="preserve"> pg.11</w:t>
-      </w:r>
-    </w:p>
-    <w:p>
-      <w:pPr>
-        <w:rPr>
-          <w:rFonts w:ascii="Arial" w:hAnsi="Arial" w:cs="Arial"/>
-        </w:rPr>
-      </w:pPr>
-      <w:r>
-        <w:rPr>
-          <w:rFonts w:ascii="Arial" w:hAnsi="Arial" w:cs="Arial"/>
-        </w:rPr>
-        <w:t xml:space="preserve">- </w:t>
-      </w:r>
-      <w:proofErr w:type="spellStart"/>
-      <w:r>
-        <w:rPr>
-          <w:rFonts w:ascii="Arial" w:hAnsi="Arial" w:cs="Arial"/>
-        </w:rPr>
-        <w:t>Notacion</w:t>
-      </w:r>
-      <w:proofErr w:type="spellEnd"/>
-      <w:r>
-        <w:rPr>
-          <w:rFonts w:ascii="Arial" w:hAnsi="Arial" w:cs="Arial"/>
-        </w:rPr>
-        <w:t xml:space="preserve"> array pg12</w:t>
-      </w:r>
-    </w:p>
-    <w:p>
-      <w:pPr>
-        <w:rPr>
-          <w:rFonts w:ascii="Arial" w:hAnsi="Arial" w:cs="Arial"/>
-        </w:rPr>
-      </w:pPr>
-    </w:p>
-    <w:p>
-      <w:pPr>
-        <w:rPr>
-          <w:rFonts w:ascii="Arial" w:hAnsi="Arial" w:cs="Arial"/>
-        </w:rPr>
-      </w:pPr>
-      <w:r>
-        <w:rPr>
-          <w:rFonts w:ascii="Arial" w:hAnsi="Arial" w:cs="Arial"/>
-        </w:rPr>
-        <w:t xml:space="preserve">- </w:t>
-      </w:r>
-      <w:proofErr w:type="spellStart"/>
-      <w:r>
-        <w:rPr>
-          <w:rFonts w:ascii="Arial" w:hAnsi="Arial" w:cs="Arial"/>
-        </w:rPr>
-        <w:t>Clases</w:t>
-      </w:r>
-      <w:proofErr w:type="spellEnd"/>
-      <w:r>
-        <w:rPr>
-          <w:rFonts w:ascii="Arial" w:hAnsi="Arial" w:cs="Arial"/>
-        </w:rPr>
-        <w:t xml:space="preserve"> y </w:t>
-      </w:r>
-      <w:proofErr w:type="spellStart"/>
-      <w:r>
-        <w:rPr>
-          <w:rFonts w:ascii="Arial" w:hAnsi="Arial" w:cs="Arial"/>
-        </w:rPr>
-        <w:t>herencia</w:t>
-      </w:r>
-      <w:proofErr w:type="spellEnd"/>
-      <w:r>
-        <w:rPr>
-          <w:rFonts w:ascii="Arial" w:hAnsi="Arial" w:cs="Arial"/>
-        </w:rPr>
-        <w:t>:</w:t>
-      </w:r>
-    </w:p>
-    <w:p>
-      <w:pPr>
-        <w:rPr>
-          <w:rFonts w:ascii="Arial" w:hAnsi="Arial" w:cs="Arial"/>
-        </w:rPr>
-      </w:pPr>
-      <w:r>
-        <w:rPr>
-          <w:rFonts w:ascii="Arial" w:hAnsi="Arial" w:cs="Arial"/>
-        </w:rPr>
-        <w:t>https://developer.mozilla.org/en-US/docs/Web/JavaScript/Guide/Predefined_Core_Objects</w:t>
-      </w:r>
-    </w:p>
-    <w:p>
-      <w:pPr>
-        <w:rPr>
-          <w:rFonts w:ascii="Arial" w:hAnsi="Arial" w:cs="Arial"/>
-        </w:rPr>
-      </w:pPr>
-    </w:p>
-    <w:p>
-      <w:pPr>
-        <w:rPr>
-          <w:rFonts w:ascii="Arial" w:hAnsi="Arial" w:cs="Arial"/>
-        </w:rPr>
-      </w:pPr>
-      <w:proofErr w:type="spellStart"/>
-      <w:r>
-        <w:rPr>
-          <w:rFonts w:ascii="Arial" w:hAnsi="Arial" w:cs="Arial"/>
-        </w:rPr>
-        <w:t>Métodos</w:t>
-      </w:r>
-      <w:proofErr w:type="spellEnd"/>
-      <w:r>
-        <w:rPr>
-          <w:rFonts w:ascii="Arial" w:hAnsi="Arial" w:cs="Arial"/>
-        </w:rPr>
-        <w:t xml:space="preserve"> de la </w:t>
+          <w:b/>
+          <w:sz w:val="28"/>
+          <w:szCs w:val="28"/>
+          <w:u w:val="single"/>
+        </w:rPr>
+        <w:t>clases</w:t>
+      </w:r>
+      <w:proofErr w:type="spellEnd"/>
+      <w:r>
+        <w:rPr>
+          <w:rFonts w:ascii="Arial" w:hAnsi="Arial" w:cs="Arial"/>
+        </w:rPr>
+        <w:t xml:space="preserve"> </w:t>
+      </w:r>
+      <w:r>
+        <w:rPr>
+          <w:rFonts w:ascii="Arial" w:hAnsi="Arial" w:cs="Arial"/>
+        </w:rPr>
+        <w:t xml:space="preserve">pg.57 </w:t>
+      </w:r>
+    </w:p>
+    <w:p>
+      <w:pPr>
+        <w:rPr>
+          <w:rFonts w:ascii="Arial" w:hAnsi="Arial" w:cs="Arial"/>
+        </w:rPr>
+      </w:pPr>
+    </w:p>
+    <w:p>
+      <w:pPr>
+        <w:rPr>
+          <w:rFonts w:ascii="Arial" w:hAnsi="Arial" w:cs="Arial"/>
+        </w:rPr>
+      </w:pPr>
+      <w:proofErr w:type="spellStart"/>
+      <w:r>
+        <w:rPr>
+          <w:rFonts w:ascii="Arial" w:hAnsi="Arial" w:cs="Arial"/>
+        </w:rPr>
+        <w:t>Diccionarios</w:t>
+      </w:r>
+      <w:proofErr w:type="spellEnd"/>
+      <w:r>
+        <w:rPr>
+          <w:rFonts w:ascii="Arial" w:hAnsi="Arial" w:cs="Arial"/>
+        </w:rPr>
+        <w:t xml:space="preserve"> clave-valor</w:t>
+      </w:r>
+    </w:p>
+    <w:p>
+      <w:pPr>
+        <w:rPr>
+          <w:rFonts w:ascii="Arial" w:hAnsi="Arial" w:cs="Arial"/>
+        </w:rPr>
+      </w:pPr>
+      <w:r>
+        <w:rPr>
+          <w:rFonts w:ascii="Arial" w:hAnsi="Arial" w:cs="Arial"/>
+        </w:rPr>
+        <w:t xml:space="preserve">La agenda </w:t>
+      </w:r>
+      <w:proofErr w:type="spellStart"/>
+      <w:r>
+        <w:rPr>
+          <w:rFonts w:ascii="Arial" w:hAnsi="Arial" w:cs="Arial"/>
+        </w:rPr>
+        <w:t>telefónica</w:t>
+      </w:r>
+      <w:proofErr w:type="spellEnd"/>
+    </w:p>
+    <w:p>
+      <w:pPr>
+        <w:rPr>
+          <w:rFonts w:ascii="Arial" w:hAnsi="Arial" w:cs="Arial"/>
+        </w:rPr>
+      </w:pPr>
+      <w:r>
+        <w:rPr>
+          <w:rFonts w:ascii="Arial" w:hAnsi="Arial" w:cs="Arial"/>
+        </w:rPr>
+        <w:t>Agenda</w:t>
+      </w:r>
+      <w:r>
+        <w:rPr>
+          <w:rFonts w:ascii="Arial" w:hAnsi="Arial" w:cs="Arial"/>
+        </w:rPr>
+        <w:t xml:space="preserve"> </w:t>
+      </w:r>
+      <w:proofErr w:type="spellStart"/>
+      <w:proofErr w:type="gramStart"/>
+      <w:r>
+        <w:rPr>
+          <w:rFonts w:ascii="Arial" w:hAnsi="Arial" w:cs="Arial"/>
+        </w:rPr>
+        <w:t>como</w:t>
+      </w:r>
+      <w:proofErr w:type="spellEnd"/>
+      <w:proofErr w:type="gramEnd"/>
+      <w:r>
+        <w:rPr>
+          <w:rFonts w:ascii="Arial" w:hAnsi="Arial" w:cs="Arial"/>
+        </w:rPr>
+        <w:t xml:space="preserve"> </w:t>
+      </w:r>
+      <w:proofErr w:type="spellStart"/>
+      <w:r>
+        <w:rPr>
+          <w:rFonts w:ascii="Arial" w:hAnsi="Arial" w:cs="Arial"/>
+        </w:rPr>
+        <w:t>cierre</w:t>
+      </w:r>
+      <w:proofErr w:type="spellEnd"/>
+    </w:p>
+    <w:p>
+      <w:pPr>
+        <w:rPr>
+          <w:rFonts w:ascii="Arial" w:hAnsi="Arial" w:cs="Arial"/>
+        </w:rPr>
+      </w:pPr>
+      <w:r>
+        <w:rPr>
+          <w:rFonts w:ascii="Arial" w:hAnsi="Arial" w:cs="Arial"/>
+        </w:rPr>
+        <w:t>Agenda</w:t>
+      </w:r>
+      <w:r>
+        <w:rPr>
+          <w:rFonts w:ascii="Arial" w:hAnsi="Arial" w:cs="Arial"/>
+        </w:rPr>
+        <w:t xml:space="preserve"> </w:t>
+      </w:r>
+      <w:proofErr w:type="spellStart"/>
+      <w:proofErr w:type="gramStart"/>
+      <w:r>
+        <w:rPr>
+          <w:rFonts w:ascii="Arial" w:hAnsi="Arial" w:cs="Arial"/>
+        </w:rPr>
+        <w:t>como</w:t>
+      </w:r>
+      <w:proofErr w:type="spellEnd"/>
+      <w:proofErr w:type="gramEnd"/>
+      <w:r>
+        <w:rPr>
+          <w:rFonts w:ascii="Arial" w:hAnsi="Arial" w:cs="Arial"/>
+        </w:rPr>
+        <w:t xml:space="preserve"> </w:t>
       </w:r>
       <w:proofErr w:type="spellStart"/>
       <w:r>
@@ -1183,785 +3789,65 @@
           <w:rFonts w:ascii="Arial" w:hAnsi="Arial" w:cs="Arial"/>
         </w:rPr>
       </w:pPr>
-      <w:r>
-        <w:rPr>
-          <w:rFonts w:ascii="Arial" w:hAnsi="Arial" w:cs="Arial"/>
-        </w:rPr>
-        <w:t>https://developer.mozilla.org/es/docs/Web/JavaScript/Referencia/Objetos_globales/Date</w:t>
+      <w:proofErr w:type="spellStart"/>
+      <w:r>
+        <w:rPr>
+          <w:rFonts w:ascii="Arial" w:hAnsi="Arial" w:cs="Arial"/>
+        </w:rPr>
+        <w:t>Cierres</w:t>
+      </w:r>
+      <w:proofErr w:type="spellEnd"/>
+      <w:r>
+        <w:rPr>
+          <w:rFonts w:ascii="Arial" w:hAnsi="Arial" w:cs="Arial"/>
+        </w:rPr>
+        <w:t xml:space="preserve"> o </w:t>
+      </w:r>
+      <w:proofErr w:type="spellStart"/>
+      <w:r>
+        <w:rPr>
+          <w:rFonts w:ascii="Arial" w:hAnsi="Arial" w:cs="Arial"/>
+        </w:rPr>
+        <w:t>clases</w:t>
+      </w:r>
+      <w:proofErr w:type="spellEnd"/>
+    </w:p>
+    <w:p>
+      <w:pPr>
+        <w:rPr>
+          <w:rFonts w:ascii="Arial" w:hAnsi="Arial" w:cs="Arial"/>
+        </w:rPr>
+      </w:pPr>
+      <w:proofErr w:type="spellStart"/>
+      <w:r>
+        <w:rPr>
+          <w:rFonts w:ascii="Arial" w:hAnsi="Arial" w:cs="Arial"/>
+        </w:rPr>
+        <w:t>Estructuración</w:t>
+      </w:r>
+      <w:proofErr w:type="spellEnd"/>
+      <w:r>
+        <w:rPr>
+          <w:rFonts w:ascii="Arial" w:hAnsi="Arial" w:cs="Arial"/>
+        </w:rPr>
+        <w:t xml:space="preserve"> de </w:t>
+      </w:r>
+      <w:proofErr w:type="gramStart"/>
+      <w:r>
+        <w:rPr>
+          <w:rFonts w:ascii="Arial" w:hAnsi="Arial" w:cs="Arial"/>
+        </w:rPr>
+        <w:t>un</w:t>
+      </w:r>
+      <w:proofErr w:type="gramEnd"/>
+      <w:r>
+        <w:rPr>
+          <w:rFonts w:ascii="Arial" w:hAnsi="Arial" w:cs="Arial"/>
+        </w:rPr>
+        <w:t xml:space="preserve"> programa</w:t>
       </w:r>
       <w:bookmarkStart w:id="0" w:name="_GoBack"/>
       <w:bookmarkEnd w:id="0"/>
-    </w:p>
-    <w:p>
-      <w:pPr>
-        <w:rPr>
-          <w:rFonts w:ascii="Arial" w:hAnsi="Arial" w:cs="Arial"/>
-        </w:rPr>
-      </w:pPr>
-    </w:p>
-    <w:p>
-      <w:pPr>
-        <w:rPr>
-          <w:rFonts w:ascii="Arial" w:hAnsi="Arial" w:cs="Arial"/>
-          <w:b/>
-          <w:sz w:val="28"/>
-          <w:szCs w:val="28"/>
-          <w:u w:val="single"/>
-        </w:rPr>
-      </w:pPr>
-      <w:proofErr w:type="spellStart"/>
-      <w:r>
-        <w:rPr>
-          <w:rFonts w:ascii="Arial" w:hAnsi="Arial" w:cs="Arial"/>
-          <w:b/>
-          <w:sz w:val="28"/>
-          <w:szCs w:val="28"/>
-          <w:u w:val="single"/>
-        </w:rPr>
-        <w:t>Tema</w:t>
-      </w:r>
-      <w:proofErr w:type="spellEnd"/>
-      <w:r>
-        <w:rPr>
-          <w:rFonts w:ascii="Arial" w:hAnsi="Arial" w:cs="Arial"/>
-          <w:b/>
-          <w:sz w:val="28"/>
-          <w:szCs w:val="28"/>
-          <w:u w:val="single"/>
-        </w:rPr>
-        <w:t xml:space="preserve"> 3. </w:t>
-      </w:r>
-      <w:proofErr w:type="spellStart"/>
-      <w:r>
-        <w:rPr>
-          <w:rFonts w:ascii="Arial" w:hAnsi="Arial" w:cs="Arial"/>
-          <w:b/>
-          <w:sz w:val="28"/>
-          <w:szCs w:val="28"/>
-          <w:u w:val="single"/>
-        </w:rPr>
-        <w:t>Sentencia</w:t>
-      </w:r>
-      <w:proofErr w:type="spellEnd"/>
-      <w:r>
-        <w:rPr>
-          <w:rFonts w:ascii="Arial" w:hAnsi="Arial" w:cs="Arial"/>
-          <w:b/>
-          <w:sz w:val="28"/>
-          <w:szCs w:val="28"/>
-          <w:u w:val="single"/>
-        </w:rPr>
-        <w:t xml:space="preserve"> for/in de JavaScript</w:t>
-      </w:r>
-    </w:p>
-    <w:p>
-      <w:pPr>
-        <w:rPr>
-          <w:rFonts w:ascii="Arial" w:hAnsi="Arial" w:cs="Arial"/>
-        </w:rPr>
-      </w:pPr>
-    </w:p>
-    <w:p>
-      <w:pPr>
-        <w:rPr>
-          <w:rFonts w:ascii="Arial" w:hAnsi="Arial" w:cs="Arial"/>
-        </w:rPr>
-      </w:pPr>
-    </w:p>
-    <w:p>
-      <w:pPr>
-        <w:rPr>
-          <w:rFonts w:ascii="Arial" w:hAnsi="Arial" w:cs="Arial"/>
-          <w:b/>
-          <w:sz w:val="28"/>
-          <w:szCs w:val="28"/>
-          <w:u w:val="single"/>
-        </w:rPr>
-      </w:pPr>
-      <w:proofErr w:type="spellStart"/>
-      <w:r>
-        <w:rPr>
-          <w:rFonts w:ascii="Arial" w:hAnsi="Arial" w:cs="Arial"/>
-          <w:b/>
-          <w:sz w:val="28"/>
-          <w:szCs w:val="28"/>
-          <w:u w:val="single"/>
-        </w:rPr>
-        <w:t>Tema</w:t>
-      </w:r>
-      <w:proofErr w:type="spellEnd"/>
-      <w:r>
-        <w:rPr>
-          <w:rFonts w:ascii="Arial" w:hAnsi="Arial" w:cs="Arial"/>
-          <w:b/>
-          <w:sz w:val="28"/>
-          <w:szCs w:val="28"/>
-          <w:u w:val="single"/>
-        </w:rPr>
-        <w:t xml:space="preserve"> 4. </w:t>
-      </w:r>
-      <w:proofErr w:type="spellStart"/>
-      <w:r>
-        <w:rPr>
-          <w:rFonts w:ascii="Arial" w:hAnsi="Arial" w:cs="Arial"/>
-          <w:b/>
-          <w:sz w:val="28"/>
-          <w:szCs w:val="28"/>
-          <w:u w:val="single"/>
-        </w:rPr>
-        <w:t>Objetos</w:t>
-      </w:r>
-      <w:proofErr w:type="spellEnd"/>
-      <w:r>
-        <w:rPr>
-          <w:rFonts w:ascii="Arial" w:hAnsi="Arial" w:cs="Arial"/>
-          <w:b/>
-          <w:sz w:val="28"/>
-          <w:szCs w:val="28"/>
-          <w:u w:val="single"/>
-        </w:rPr>
-        <w:t xml:space="preserve">: </w:t>
-      </w:r>
-      <w:proofErr w:type="spellStart"/>
-      <w:r>
-        <w:rPr>
-          <w:rFonts w:ascii="Arial" w:hAnsi="Arial" w:cs="Arial"/>
-          <w:b/>
-          <w:sz w:val="28"/>
-          <w:szCs w:val="28"/>
-          <w:u w:val="single"/>
-        </w:rPr>
-        <w:t>propiedades</w:t>
-      </w:r>
-      <w:proofErr w:type="spellEnd"/>
-      <w:r>
-        <w:rPr>
-          <w:rFonts w:ascii="Arial" w:hAnsi="Arial" w:cs="Arial"/>
-          <w:b/>
-          <w:sz w:val="28"/>
-          <w:szCs w:val="28"/>
-          <w:u w:val="single"/>
-        </w:rPr>
-        <w:t xml:space="preserve"> </w:t>
-      </w:r>
-      <w:proofErr w:type="spellStart"/>
-      <w:r>
-        <w:rPr>
-          <w:rFonts w:ascii="Arial" w:hAnsi="Arial" w:cs="Arial"/>
-          <w:b/>
-          <w:sz w:val="28"/>
-          <w:szCs w:val="28"/>
-          <w:u w:val="single"/>
-        </w:rPr>
-        <w:t>dinámicas</w:t>
-      </w:r>
-      <w:proofErr w:type="spellEnd"/>
-      <w:r>
-        <w:rPr>
-          <w:rFonts w:ascii="Arial" w:hAnsi="Arial" w:cs="Arial"/>
-          <w:b/>
-          <w:sz w:val="28"/>
-          <w:szCs w:val="28"/>
-          <w:u w:val="single"/>
-        </w:rPr>
-        <w:t xml:space="preserve"> y </w:t>
-      </w:r>
-      <w:proofErr w:type="spellStart"/>
-      <w:r>
-        <w:rPr>
-          <w:rFonts w:ascii="Arial" w:hAnsi="Arial" w:cs="Arial"/>
-          <w:b/>
-          <w:sz w:val="28"/>
-          <w:szCs w:val="28"/>
-          <w:u w:val="single"/>
-        </w:rPr>
-        <w:t>anidadas</w:t>
-      </w:r>
-      <w:proofErr w:type="spellEnd"/>
-    </w:p>
-    <w:p>
-      <w:pPr>
-        <w:rPr>
-          <w:rFonts w:ascii="Arial" w:hAnsi="Arial" w:cs="Arial"/>
-        </w:rPr>
-      </w:pPr>
-    </w:p>
-    <w:p>
-      <w:pPr>
-        <w:rPr>
-          <w:rFonts w:ascii="Arial" w:hAnsi="Arial" w:cs="Arial"/>
-        </w:rPr>
-      </w:pPr>
-    </w:p>
-    <w:p>
-      <w:pPr>
-        <w:rPr>
-          <w:rFonts w:ascii="Arial" w:hAnsi="Arial" w:cs="Arial"/>
-          <w:b/>
-          <w:sz w:val="28"/>
-          <w:szCs w:val="28"/>
-          <w:u w:val="single"/>
-        </w:rPr>
-      </w:pPr>
-      <w:proofErr w:type="spellStart"/>
-      <w:r>
-        <w:rPr>
-          <w:rFonts w:ascii="Arial" w:hAnsi="Arial" w:cs="Arial"/>
-          <w:b/>
-          <w:sz w:val="28"/>
-          <w:szCs w:val="28"/>
-          <w:u w:val="single"/>
-        </w:rPr>
-        <w:t>Tema</w:t>
-      </w:r>
-      <w:proofErr w:type="spellEnd"/>
-      <w:r>
-        <w:rPr>
-          <w:rFonts w:ascii="Arial" w:hAnsi="Arial" w:cs="Arial"/>
-          <w:b/>
-          <w:sz w:val="28"/>
-          <w:szCs w:val="28"/>
-          <w:u w:val="single"/>
-        </w:rPr>
-        <w:t xml:space="preserve"> 5. </w:t>
-      </w:r>
-      <w:proofErr w:type="spellStart"/>
-      <w:r>
-        <w:rPr>
-          <w:rFonts w:ascii="Arial" w:hAnsi="Arial" w:cs="Arial"/>
-          <w:b/>
-          <w:sz w:val="28"/>
-          <w:szCs w:val="28"/>
-          <w:u w:val="single"/>
-        </w:rPr>
-        <w:t>Referencias</w:t>
-      </w:r>
-      <w:proofErr w:type="spellEnd"/>
-      <w:r>
-        <w:rPr>
-          <w:rFonts w:ascii="Arial" w:hAnsi="Arial" w:cs="Arial"/>
-          <w:b/>
-          <w:sz w:val="28"/>
-          <w:szCs w:val="28"/>
-          <w:u w:val="single"/>
-        </w:rPr>
-        <w:t xml:space="preserve"> </w:t>
-      </w:r>
-      <w:proofErr w:type="gramStart"/>
-      <w:r>
-        <w:rPr>
-          <w:rFonts w:ascii="Arial" w:hAnsi="Arial" w:cs="Arial"/>
-          <w:b/>
-          <w:sz w:val="28"/>
-          <w:szCs w:val="28"/>
-          <w:u w:val="single"/>
-        </w:rPr>
-        <w:t>a</w:t>
-      </w:r>
-      <w:proofErr w:type="gramEnd"/>
-      <w:r>
-        <w:rPr>
-          <w:rFonts w:ascii="Arial" w:hAnsi="Arial" w:cs="Arial"/>
-          <w:b/>
-          <w:sz w:val="28"/>
-          <w:szCs w:val="28"/>
-          <w:u w:val="single"/>
-        </w:rPr>
-        <w:t xml:space="preserve"> </w:t>
-      </w:r>
-      <w:proofErr w:type="spellStart"/>
-      <w:r>
-        <w:rPr>
-          <w:rFonts w:ascii="Arial" w:hAnsi="Arial" w:cs="Arial"/>
-          <w:b/>
-          <w:sz w:val="28"/>
-          <w:szCs w:val="28"/>
-          <w:u w:val="single"/>
-        </w:rPr>
-        <w:t>objetos</w:t>
-      </w:r>
-      <w:proofErr w:type="spellEnd"/>
-    </w:p>
-    <w:p>
-      <w:pPr>
-        <w:rPr>
-          <w:rFonts w:ascii="Arial" w:hAnsi="Arial" w:cs="Arial"/>
-          <w:b/>
-          <w:sz w:val="28"/>
-          <w:szCs w:val="28"/>
-          <w:u w:val="single"/>
-        </w:rPr>
-      </w:pPr>
-    </w:p>
-    <w:p>
-      <w:pPr>
-        <w:rPr>
-          <w:rFonts w:ascii="Arial" w:hAnsi="Arial" w:cs="Arial"/>
-        </w:rPr>
-      </w:pPr>
-    </w:p>
-    <w:p>
-      <w:pPr>
-        <w:rPr>
-          <w:rFonts w:ascii="Arial" w:hAnsi="Arial" w:cs="Arial"/>
-          <w:b/>
-          <w:sz w:val="28"/>
-          <w:szCs w:val="28"/>
-          <w:u w:val="single"/>
-        </w:rPr>
-      </w:pPr>
-      <w:proofErr w:type="spellStart"/>
-      <w:r>
-        <w:rPr>
-          <w:rFonts w:ascii="Arial" w:hAnsi="Arial" w:cs="Arial"/>
-          <w:b/>
-          <w:sz w:val="28"/>
-          <w:szCs w:val="28"/>
-          <w:u w:val="single"/>
-        </w:rPr>
-        <w:lastRenderedPageBreak/>
-        <w:t>Tema</w:t>
-      </w:r>
-      <w:proofErr w:type="spellEnd"/>
-      <w:r>
-        <w:rPr>
-          <w:rFonts w:ascii="Arial" w:hAnsi="Arial" w:cs="Arial"/>
-          <w:b/>
-          <w:sz w:val="28"/>
-          <w:szCs w:val="28"/>
-          <w:u w:val="single"/>
-        </w:rPr>
-        <w:t xml:space="preserve"> 6. La </w:t>
-      </w:r>
-      <w:proofErr w:type="spellStart"/>
-      <w:r>
-        <w:rPr>
-          <w:rFonts w:ascii="Arial" w:hAnsi="Arial" w:cs="Arial"/>
-          <w:b/>
-          <w:sz w:val="28"/>
-          <w:szCs w:val="28"/>
-          <w:u w:val="single"/>
-        </w:rPr>
-        <w:t>Clase</w:t>
-      </w:r>
-      <w:proofErr w:type="spellEnd"/>
-      <w:r>
-        <w:rPr>
-          <w:rFonts w:ascii="Arial" w:hAnsi="Arial" w:cs="Arial"/>
-          <w:b/>
-          <w:sz w:val="28"/>
-          <w:szCs w:val="28"/>
-          <w:u w:val="single"/>
-        </w:rPr>
-        <w:t xml:space="preserve"> Array</w:t>
-      </w:r>
-    </w:p>
-    <w:p>
-      <w:pPr>
-        <w:rPr>
-          <w:rFonts w:ascii="Arial" w:hAnsi="Arial" w:cs="Arial"/>
-        </w:rPr>
-      </w:pPr>
-    </w:p>
-    <w:p>
-      <w:pPr>
-        <w:rPr>
-          <w:rFonts w:ascii="Arial" w:hAnsi="Arial" w:cs="Arial"/>
-        </w:rPr>
-      </w:pPr>
-    </w:p>
-    <w:p>
-      <w:pPr>
-        <w:rPr>
-          <w:rFonts w:ascii="Arial" w:hAnsi="Arial" w:cs="Arial"/>
-          <w:b/>
-          <w:sz w:val="28"/>
-          <w:szCs w:val="28"/>
-          <w:u w:val="single"/>
-        </w:rPr>
-      </w:pPr>
-      <w:proofErr w:type="spellStart"/>
-      <w:r>
-        <w:rPr>
-          <w:rFonts w:ascii="Arial" w:hAnsi="Arial" w:cs="Arial"/>
-          <w:b/>
-          <w:sz w:val="28"/>
-          <w:szCs w:val="28"/>
-          <w:u w:val="single"/>
-        </w:rPr>
-        <w:t>Tema</w:t>
-      </w:r>
-      <w:proofErr w:type="spellEnd"/>
-      <w:r>
-        <w:rPr>
-          <w:rFonts w:ascii="Arial" w:hAnsi="Arial" w:cs="Arial"/>
-          <w:b/>
-          <w:sz w:val="28"/>
-          <w:szCs w:val="28"/>
-          <w:u w:val="single"/>
-        </w:rPr>
-        <w:t xml:space="preserve"> 7. JSON (JavaScript Object Notation)</w:t>
-      </w:r>
-    </w:p>
-    <w:p>
-      <w:pPr>
-        <w:rPr>
-          <w:rFonts w:ascii="Arial" w:hAnsi="Arial" w:cs="Arial"/>
-        </w:rPr>
-      </w:pPr>
-    </w:p>
-    <w:p>
-      <w:pPr>
-        <w:rPr>
-          <w:rFonts w:ascii="Arial" w:hAnsi="Arial" w:cs="Arial"/>
-        </w:rPr>
-      </w:pPr>
-    </w:p>
-    <w:p>
-      <w:pPr>
-        <w:rPr>
-          <w:rFonts w:ascii="Arial" w:hAnsi="Arial" w:cs="Arial"/>
-          <w:b/>
-          <w:sz w:val="28"/>
-          <w:szCs w:val="28"/>
-          <w:u w:val="single"/>
-        </w:rPr>
-      </w:pPr>
-      <w:proofErr w:type="spellStart"/>
-      <w:r>
-        <w:rPr>
-          <w:rFonts w:ascii="Arial" w:hAnsi="Arial" w:cs="Arial"/>
-          <w:b/>
-          <w:sz w:val="28"/>
-          <w:szCs w:val="28"/>
-          <w:u w:val="single"/>
-        </w:rPr>
-        <w:t>Tema</w:t>
-      </w:r>
-      <w:proofErr w:type="spellEnd"/>
-      <w:r>
-        <w:rPr>
-          <w:rFonts w:ascii="Arial" w:hAnsi="Arial" w:cs="Arial"/>
-          <w:b/>
-          <w:sz w:val="28"/>
-          <w:szCs w:val="28"/>
-          <w:u w:val="single"/>
-        </w:rPr>
-        <w:t xml:space="preserve"> 8. </w:t>
-      </w:r>
-      <w:proofErr w:type="spellStart"/>
-      <w:r>
-        <w:rPr>
-          <w:rFonts w:ascii="Arial" w:hAnsi="Arial" w:cs="Arial"/>
-          <w:b/>
-          <w:sz w:val="28"/>
-          <w:szCs w:val="28"/>
-          <w:u w:val="single"/>
-        </w:rPr>
-        <w:t>Prototipos</w:t>
-      </w:r>
-      <w:proofErr w:type="spellEnd"/>
-      <w:r>
-        <w:rPr>
-          <w:rFonts w:ascii="Arial" w:hAnsi="Arial" w:cs="Arial"/>
-          <w:b/>
-          <w:sz w:val="28"/>
-          <w:szCs w:val="28"/>
-          <w:u w:val="single"/>
-        </w:rPr>
-        <w:t xml:space="preserve"> y </w:t>
-      </w:r>
-      <w:proofErr w:type="spellStart"/>
-      <w:r>
-        <w:rPr>
-          <w:rFonts w:ascii="Arial" w:hAnsi="Arial" w:cs="Arial"/>
-          <w:b/>
-          <w:sz w:val="28"/>
-          <w:szCs w:val="28"/>
-          <w:u w:val="single"/>
-        </w:rPr>
-        <w:t>clases</w:t>
-      </w:r>
-      <w:proofErr w:type="spellEnd"/>
-      <w:r>
-        <w:rPr>
-          <w:rFonts w:ascii="Arial" w:hAnsi="Arial" w:cs="Arial"/>
-          <w:b/>
-          <w:sz w:val="28"/>
-          <w:szCs w:val="28"/>
-          <w:u w:val="single"/>
-        </w:rPr>
-        <w:t xml:space="preserve"> JavaScript</w:t>
-      </w:r>
-    </w:p>
-    <w:p>
-      <w:pPr>
-        <w:rPr>
-          <w:rFonts w:ascii="Arial" w:hAnsi="Arial" w:cs="Arial"/>
-        </w:rPr>
-      </w:pPr>
-    </w:p>
-    <w:p>
-      <w:pPr>
-        <w:rPr>
-          <w:rFonts w:ascii="Arial" w:hAnsi="Arial" w:cs="Arial"/>
-        </w:rPr>
-      </w:pPr>
-    </w:p>
-    <w:p>
-      <w:pPr>
-        <w:rPr>
-          <w:rFonts w:ascii="Arial" w:hAnsi="Arial" w:cs="Arial"/>
-          <w:b/>
-          <w:sz w:val="28"/>
-          <w:szCs w:val="28"/>
-          <w:u w:val="single"/>
-        </w:rPr>
-      </w:pPr>
-      <w:proofErr w:type="spellStart"/>
-      <w:r>
-        <w:rPr>
-          <w:rFonts w:ascii="Arial" w:hAnsi="Arial" w:cs="Arial"/>
-          <w:b/>
-          <w:sz w:val="28"/>
-          <w:szCs w:val="28"/>
-          <w:u w:val="single"/>
-        </w:rPr>
-        <w:t>Tema</w:t>
-      </w:r>
-      <w:proofErr w:type="spellEnd"/>
-      <w:r>
-        <w:rPr>
-          <w:rFonts w:ascii="Arial" w:hAnsi="Arial" w:cs="Arial"/>
-          <w:b/>
-          <w:sz w:val="28"/>
-          <w:szCs w:val="28"/>
-          <w:u w:val="single"/>
-        </w:rPr>
-        <w:t xml:space="preserve"> 9. </w:t>
-      </w:r>
-      <w:proofErr w:type="spellStart"/>
-      <w:r>
-        <w:rPr>
-          <w:rFonts w:ascii="Arial" w:hAnsi="Arial" w:cs="Arial"/>
-          <w:b/>
-          <w:sz w:val="28"/>
-          <w:szCs w:val="28"/>
-          <w:u w:val="single"/>
-        </w:rPr>
-        <w:t>Espacios</w:t>
-      </w:r>
-      <w:proofErr w:type="spellEnd"/>
-      <w:r>
-        <w:rPr>
-          <w:rFonts w:ascii="Arial" w:hAnsi="Arial" w:cs="Arial"/>
-          <w:b/>
-          <w:sz w:val="28"/>
-          <w:szCs w:val="28"/>
-          <w:u w:val="single"/>
-        </w:rPr>
-        <w:t xml:space="preserve"> de </w:t>
-      </w:r>
-      <w:proofErr w:type="spellStart"/>
-      <w:r>
-        <w:rPr>
-          <w:rFonts w:ascii="Arial" w:hAnsi="Arial" w:cs="Arial"/>
-          <w:b/>
-          <w:sz w:val="28"/>
-          <w:szCs w:val="28"/>
-          <w:u w:val="single"/>
-        </w:rPr>
-        <w:t>nombres</w:t>
-      </w:r>
-      <w:proofErr w:type="spellEnd"/>
-      <w:r>
-        <w:rPr>
-          <w:rFonts w:ascii="Arial" w:hAnsi="Arial" w:cs="Arial"/>
-          <w:b/>
-          <w:sz w:val="28"/>
-          <w:szCs w:val="28"/>
-          <w:u w:val="single"/>
-        </w:rPr>
-        <w:t xml:space="preserve"> y </w:t>
-      </w:r>
-      <w:proofErr w:type="spellStart"/>
-      <w:r>
-        <w:rPr>
-          <w:rFonts w:ascii="Arial" w:hAnsi="Arial" w:cs="Arial"/>
-          <w:b/>
-          <w:sz w:val="28"/>
-          <w:szCs w:val="28"/>
-          <w:u w:val="single"/>
-        </w:rPr>
-        <w:t>cierres</w:t>
-      </w:r>
-      <w:proofErr w:type="spellEnd"/>
-      <w:r>
-        <w:rPr>
-          <w:rFonts w:ascii="Arial" w:hAnsi="Arial" w:cs="Arial"/>
-          <w:b/>
-          <w:sz w:val="28"/>
-          <w:szCs w:val="28"/>
-          <w:u w:val="single"/>
-        </w:rPr>
-        <w:t xml:space="preserve"> (closures)</w:t>
-      </w:r>
-    </w:p>
-    <w:p>
-      <w:pPr>
-        <w:rPr>
-          <w:rFonts w:ascii="Arial" w:hAnsi="Arial" w:cs="Arial"/>
-        </w:rPr>
-      </w:pPr>
-    </w:p>
-    <w:p>
-      <w:pPr>
-        <w:rPr>
-          <w:rFonts w:ascii="Arial" w:hAnsi="Arial" w:cs="Arial"/>
-        </w:rPr>
-      </w:pPr>
-    </w:p>
-    <w:p>
-      <w:pPr>
-        <w:rPr>
-          <w:rFonts w:ascii="Arial" w:hAnsi="Arial" w:cs="Arial"/>
-          <w:b/>
-          <w:sz w:val="28"/>
-          <w:szCs w:val="28"/>
-          <w:u w:val="single"/>
-        </w:rPr>
-      </w:pPr>
-      <w:proofErr w:type="spellStart"/>
-      <w:r>
-        <w:rPr>
-          <w:rFonts w:ascii="Arial" w:hAnsi="Arial" w:cs="Arial"/>
-          <w:b/>
-          <w:sz w:val="28"/>
-          <w:szCs w:val="28"/>
-          <w:u w:val="single"/>
-        </w:rPr>
-        <w:t>Tema</w:t>
-      </w:r>
-      <w:proofErr w:type="spellEnd"/>
-      <w:r>
-        <w:rPr>
-          <w:rFonts w:ascii="Arial" w:hAnsi="Arial" w:cs="Arial"/>
-          <w:b/>
-          <w:sz w:val="28"/>
-          <w:szCs w:val="28"/>
-          <w:u w:val="single"/>
-        </w:rPr>
-        <w:t xml:space="preserve"> 10. </w:t>
-      </w:r>
-      <w:proofErr w:type="spellStart"/>
-      <w:r>
-        <w:rPr>
-          <w:rFonts w:ascii="Arial" w:hAnsi="Arial" w:cs="Arial"/>
-          <w:b/>
-          <w:sz w:val="28"/>
-          <w:szCs w:val="28"/>
-          <w:u w:val="single"/>
-        </w:rPr>
-        <w:t>Objetos</w:t>
-      </w:r>
-      <w:proofErr w:type="spellEnd"/>
-      <w:r>
-        <w:rPr>
-          <w:rFonts w:ascii="Arial" w:hAnsi="Arial" w:cs="Arial"/>
-          <w:b/>
-          <w:sz w:val="28"/>
-          <w:szCs w:val="28"/>
-          <w:u w:val="single"/>
-        </w:rPr>
-        <w:t xml:space="preserve"> </w:t>
-      </w:r>
-      <w:proofErr w:type="spellStart"/>
-      <w:proofErr w:type="gramStart"/>
-      <w:r>
-        <w:rPr>
-          <w:rFonts w:ascii="Arial" w:hAnsi="Arial" w:cs="Arial"/>
-          <w:b/>
-          <w:sz w:val="28"/>
-          <w:szCs w:val="28"/>
-          <w:u w:val="single"/>
-        </w:rPr>
-        <w:t>como</w:t>
-      </w:r>
-      <w:proofErr w:type="spellEnd"/>
-      <w:proofErr w:type="gramEnd"/>
-      <w:r>
-        <w:rPr>
-          <w:rFonts w:ascii="Arial" w:hAnsi="Arial" w:cs="Arial"/>
-          <w:b/>
-          <w:sz w:val="28"/>
-          <w:szCs w:val="28"/>
-          <w:u w:val="single"/>
-        </w:rPr>
-        <w:t xml:space="preserve"> </w:t>
-      </w:r>
-      <w:proofErr w:type="spellStart"/>
-      <w:r>
-        <w:rPr>
-          <w:rFonts w:ascii="Arial" w:hAnsi="Arial" w:cs="Arial"/>
-          <w:b/>
-          <w:sz w:val="28"/>
-          <w:szCs w:val="28"/>
-          <w:u w:val="single"/>
-        </w:rPr>
-        <w:t>diccionarios</w:t>
-      </w:r>
-      <w:proofErr w:type="spellEnd"/>
-      <w:r>
-        <w:rPr>
-          <w:rFonts w:ascii="Arial" w:hAnsi="Arial" w:cs="Arial"/>
-          <w:b/>
-          <w:sz w:val="28"/>
-          <w:szCs w:val="28"/>
-          <w:u w:val="single"/>
-        </w:rPr>
-        <w:t xml:space="preserve">: </w:t>
-      </w:r>
-      <w:proofErr w:type="spellStart"/>
-      <w:r>
-        <w:rPr>
-          <w:rFonts w:ascii="Arial" w:hAnsi="Arial" w:cs="Arial"/>
-          <w:b/>
-          <w:sz w:val="28"/>
-          <w:szCs w:val="28"/>
-          <w:u w:val="single"/>
-        </w:rPr>
-        <w:t>cierres</w:t>
-      </w:r>
-      <w:proofErr w:type="spellEnd"/>
-      <w:r>
-        <w:rPr>
-          <w:rFonts w:ascii="Arial" w:hAnsi="Arial" w:cs="Arial"/>
-          <w:b/>
-          <w:sz w:val="28"/>
-          <w:szCs w:val="28"/>
-          <w:u w:val="single"/>
-        </w:rPr>
-        <w:t xml:space="preserve"> o </w:t>
-      </w:r>
-      <w:proofErr w:type="spellStart"/>
-      <w:r>
-        <w:rPr>
-          <w:rFonts w:ascii="Arial" w:hAnsi="Arial" w:cs="Arial"/>
-          <w:b/>
-          <w:sz w:val="28"/>
-          <w:szCs w:val="28"/>
-          <w:u w:val="single"/>
-        </w:rPr>
-        <w:t>clases</w:t>
-      </w:r>
-      <w:proofErr w:type="spellEnd"/>
-    </w:p>
-    <w:p>
-      <w:pPr>
-        <w:rPr>
-          <w:rFonts w:ascii="Arial" w:hAnsi="Arial" w:cs="Arial"/>
-        </w:rPr>
-      </w:pPr>
     </w:p>
     <w:sectPr>
       <w:pgSz w:w="12240" w:h="15840"/>

</xml_diff>